<commit_message>
update the change list to indicate that the onboarding section was dropped
</commit_message>
<xml_diff>
--- a/docs/Azure Store Resource Provider API Contract.docx
+++ b/docs/Azure Store Resource Provider API Contract.docx
@@ -24,6 +24,7 @@
           <w:docPartUnique/>
         </w:docPartObj>
       </w:sdtPr>
+      <w:sdtEndPr/>
       <w:sdtContent>
         <w:p>
           <w:pPr>
@@ -2229,6 +2230,7 @@
         </w:rPr>
       </w:pPr>
       <w:r>
+        <w:lastRenderedPageBreak/>
         <w:br w:type="page"/>
       </w:r>
       <w:bookmarkStart w:id="1" w:name="_Toc333351086"/>
@@ -2286,7 +2288,23 @@
         <w:pStyle w:val="Note"/>
       </w:pPr>
       <w:r>
-        <w:t>Throughout this document, we will use example of a fictitious Contoso Corporation, which sells a cloud database service known as ContosoDB through the Azure Store.</w:t>
+        <w:t xml:space="preserve">Throughout this document, we will use example of a fictitious </w:t>
+      </w:r>
+      <w:proofErr w:type="spellStart"/>
+      <w:r>
+        <w:t>Contoso</w:t>
+      </w:r>
+      <w:proofErr w:type="spellEnd"/>
+      <w:r>
+        <w:t xml:space="preserve"> Corporation, which sells a cloud database service known as </w:t>
+      </w:r>
+      <w:proofErr w:type="spellStart"/>
+      <w:r>
+        <w:t>ContosoDB</w:t>
+      </w:r>
+      <w:proofErr w:type="spellEnd"/>
+      <w:r>
+        <w:t xml:space="preserve"> through the Azure Store.</w:t>
       </w:r>
     </w:p>
     <w:p>
@@ -2366,50 +2384,53 @@
         </w:numPr>
       </w:pPr>
       <w:bookmarkStart w:id="13" w:name="_Toc333501296"/>
-      <w:bookmarkStart w:id="14" w:name="_Toc333494662"/>
-      <w:bookmarkStart w:id="15" w:name="_Toc333494352"/>
-      <w:bookmarkStart w:id="16" w:name="_Toc335863055"/>
+      <w:bookmarkStart w:id="14" w:name="_Toc335863055"/>
+      <w:bookmarkStart w:id="15" w:name="_Toc333494662"/>
+      <w:bookmarkStart w:id="16" w:name="_Toc333494352"/>
       <w:r>
         <w:t>Introduction</w:t>
       </w:r>
       <w:bookmarkEnd w:id="13"/>
+      <w:bookmarkEnd w:id="14"/>
+    </w:p>
+    <w:p>
+      <w:r>
+        <w:t>The Azure Store is a one stop shop for developer services and premium datasets that can be u</w:t>
+      </w:r>
+      <w:r>
+        <w:t>sed with and for Windows Azure.</w:t>
+      </w:r>
+    </w:p>
+    <w:p>
+      <w:r>
+        <w:t>With the Azure Store, developers will have the ability to provision, manage, and scale 1</w:t>
+      </w:r>
+      <w:r>
+        <w:rPr>
+          <w:vertAlign w:val="superscript"/>
+        </w:rPr>
+        <w:t>st</w:t>
+      </w:r>
+      <w:r>
+        <w:t xml:space="preserve"> party and 3</w:t>
+      </w:r>
+      <w:r>
+        <w:rPr>
+          <w:vertAlign w:val="superscript"/>
+        </w:rPr>
+        <w:t>rd</w:t>
+      </w:r>
+      <w:r>
+        <w:t xml:space="preserve"> party developer services and premium datasets from right within their Windows Azure management experience. Hence, the Store represents a unique opportunity for sellers of cloud services to connect with a global pool of Windows Azure developers</w:t>
+      </w:r>
+      <w:r>
+        <w:rPr>
+          <w:b/>
+        </w:rPr>
+        <w:t>.</w:t>
+      </w:r>
+      <w:bookmarkEnd w:id="15"/>
       <w:bookmarkEnd w:id="16"/>
-    </w:p>
-    <w:p>
-      <w:r>
-        <w:t xml:space="preserve">The Azure Store is a one stop shop for developer services and premium datasets that can be used with and for Windows Azure. </w:t>
-      </w:r>
-    </w:p>
-    <w:p>
-      <w:r>
-        <w:t>With the Azure Store, developers will have the ability to provision, manage, and scale 1</w:t>
-      </w:r>
-      <w:r>
-        <w:rPr>
-          <w:vertAlign w:val="superscript"/>
-        </w:rPr>
-        <w:t>st</w:t>
-      </w:r>
-      <w:r>
-        <w:t xml:space="preserve"> party and 3</w:t>
-      </w:r>
-      <w:r>
-        <w:rPr>
-          <w:vertAlign w:val="superscript"/>
-        </w:rPr>
-        <w:t>rd</w:t>
-      </w:r>
-      <w:r>
-        <w:t xml:space="preserve"> party developer services and premium datasets from right within their Windows Azure management experience. Hence, the Store represents a unique opportunity for sellers of cloud services to connect with a global pool of Windows Azure developers</w:t>
-      </w:r>
-      <w:r>
-        <w:rPr>
-          <w:b/>
-        </w:rPr>
-        <w:t>.</w:t>
-      </w:r>
-      <w:bookmarkEnd w:id="14"/>
-      <w:bookmarkEnd w:id="15"/>
     </w:p>
     <w:p>
       <w:pPr>
@@ -2429,7 +2450,15 @@
         <w:t xml:space="preserve">In the </w:t>
       </w:r>
       <w:r>
-        <w:t xml:space="preserve">first release, the Azure Store only supports prepaid price tiers. For example, Contoso can define three plans: Free ($0.00), Silver ($9.99) and Gold ($29.99). Each plan is paid per month by the user, and there is no proration. </w:t>
+        <w:t xml:space="preserve">first release, the Azure Store only supports prepaid price tiers. For example, </w:t>
+      </w:r>
+      <w:proofErr w:type="spellStart"/>
+      <w:r>
+        <w:t>Contoso</w:t>
+      </w:r>
+      <w:proofErr w:type="spellEnd"/>
+      <w:r>
+        <w:t xml:space="preserve"> can define three plans: Free ($0.00), Silver ($9.99) and Gold ($29.99). Each plan is paid per month by the user, and there is no proration. </w:t>
       </w:r>
     </w:p>
     <w:p>
@@ -2464,6 +2493,7 @@
         <w:rPr>
           <w:noProof/>
         </w:rPr>
+        <w:lastRenderedPageBreak/>
         <w:drawing>
           <wp:inline distT="0" distB="0" distL="0" distR="0" wp14:anchorId="5DE909AF" wp14:editId="50256261">
             <wp:extent cx="4886325" cy="4581525"/>
@@ -2524,6 +2554,7 @@
         <w:rPr>
           <w:noProof/>
         </w:rPr>
+        <w:lastRenderedPageBreak/>
         <w:drawing>
           <wp:inline distT="0" distB="0" distL="0" distR="0" wp14:anchorId="5FE46C54" wp14:editId="591CB725">
             <wp:extent cx="4991100" cy="4679456"/>
@@ -2584,6 +2615,7 @@
         <w:rPr>
           <w:noProof/>
         </w:rPr>
+        <w:lastRenderedPageBreak/>
         <w:drawing>
           <wp:inline distT="0" distB="0" distL="0" distR="0" wp14:anchorId="6DD2E926" wp14:editId="4F474ED7">
             <wp:extent cx="5334816" cy="5191125"/>
@@ -2645,6 +2677,7 @@
       <w:bookmarkStart w:id="19" w:name="_Toc333501298"/>
       <w:bookmarkStart w:id="20" w:name="_Toc335863057"/>
       <w:r>
+        <w:lastRenderedPageBreak/>
         <w:t>Onboarding Process</w:t>
       </w:r>
       <w:bookmarkEnd w:id="19"/>
@@ -2715,11 +2748,11 @@
         </w:rPr>
       </w:pPr>
       <w:bookmarkStart w:id="25" w:name="_Toc333501300"/>
-      <w:bookmarkStart w:id="26" w:name="_Toc333494664"/>
-      <w:bookmarkStart w:id="27" w:name="_Toc333494354"/>
-      <w:bookmarkStart w:id="28" w:name="_Toc333351088"/>
-      <w:bookmarkStart w:id="29" w:name="_Toc333272422"/>
-      <w:bookmarkStart w:id="30" w:name="_Toc335863059"/>
+      <w:bookmarkStart w:id="26" w:name="_Toc335863059"/>
+      <w:bookmarkStart w:id="27" w:name="_Toc333494664"/>
+      <w:bookmarkStart w:id="28" w:name="_Toc333494354"/>
+      <w:bookmarkStart w:id="29" w:name="_Toc333351088"/>
+      <w:bookmarkStart w:id="30" w:name="_Toc333272422"/>
       <w:r>
         <w:rPr>
           <w:rStyle w:val="Heading2Char"/>
@@ -2727,7 +2760,7 @@
         <w:t>Illustrated Example</w:t>
       </w:r>
       <w:bookmarkEnd w:id="25"/>
-      <w:bookmarkEnd w:id="30"/>
+      <w:bookmarkEnd w:id="26"/>
     </w:p>
     <w:p>
       <w:r>
@@ -2740,7 +2773,23 @@
         <w:t xml:space="preserve">subscription </w:t>
       </w:r>
       <w:r>
-        <w:t xml:space="preserve">on Azure. She purchases a ContosoDB from the Azure Store UI. The Contoso </w:t>
+        <w:t xml:space="preserve">on Azure. She purchases a </w:t>
+      </w:r>
+      <w:proofErr w:type="spellStart"/>
+      <w:r>
+        <w:t>ContosoDB</w:t>
+      </w:r>
+      <w:proofErr w:type="spellEnd"/>
+      <w:r>
+        <w:t xml:space="preserve"> from the Azure Store UI. The </w:t>
+      </w:r>
+      <w:proofErr w:type="spellStart"/>
+      <w:r>
+        <w:t>Contoso</w:t>
+      </w:r>
+      <w:proofErr w:type="spellEnd"/>
+      <w:r>
+        <w:t xml:space="preserve"> </w:t>
       </w:r>
       <w:r>
         <w:rPr>
@@ -2749,7 +2798,15 @@
         <w:t>Resource Provider</w:t>
       </w:r>
       <w:r>
-        <w:t xml:space="preserve"> receives a set of requests, which it responds to by creating a ContosoDB </w:t>
+        <w:t xml:space="preserve"> receives a set of requests, which it responds to by creating a </w:t>
+      </w:r>
+      <w:proofErr w:type="spellStart"/>
+      <w:r>
+        <w:t>ContosoDB</w:t>
+      </w:r>
+      <w:proofErr w:type="spellEnd"/>
+      <w:r>
+        <w:t xml:space="preserve"> </w:t>
       </w:r>
       <w:r>
         <w:rPr>
@@ -2758,7 +2815,15 @@
         <w:t>resource</w:t>
       </w:r>
       <w:r>
-        <w:t xml:space="preserve">, which is an instance of the ContosoDB </w:t>
+        <w:t xml:space="preserve">, which is an instance of the </w:t>
+      </w:r>
+      <w:proofErr w:type="spellStart"/>
+      <w:r>
+        <w:t>ContosoDB</w:t>
+      </w:r>
+      <w:proofErr w:type="spellEnd"/>
+      <w:r>
+        <w:t xml:space="preserve"> </w:t>
       </w:r>
       <w:r>
         <w:rPr>
@@ -2785,7 +2850,15 @@
         <w:t>Cloud Service</w:t>
       </w:r>
       <w:r>
-        <w:t xml:space="preserve">. Contoso </w:t>
+        <w:t xml:space="preserve">. </w:t>
+      </w:r>
+      <w:proofErr w:type="spellStart"/>
+      <w:r>
+        <w:t>Contoso</w:t>
+      </w:r>
+      <w:proofErr w:type="spellEnd"/>
+      <w:r>
+        <w:t xml:space="preserve"> </w:t>
       </w:r>
       <w:r>
         <w:rPr>
@@ -2794,7 +2867,15 @@
         <w:t>Resource Provider</w:t>
       </w:r>
       <w:r>
-        <w:t xml:space="preserve"> might have other resource types like ContosoQueue which the user can also provision.</w:t>
+        <w:t xml:space="preserve"> might have other resource types like </w:t>
+      </w:r>
+      <w:proofErr w:type="spellStart"/>
+      <w:r>
+        <w:t>ContosoQueue</w:t>
+      </w:r>
+      <w:proofErr w:type="spellEnd"/>
+      <w:r>
+        <w:t xml:space="preserve"> which the user can also provision.</w:t>
       </w:r>
     </w:p>
     <w:p>
@@ -2818,10 +2899,10 @@
         </w:rPr>
         <w:t>Subscription</w:t>
       </w:r>
-      <w:bookmarkEnd w:id="26"/>
       <w:bookmarkEnd w:id="27"/>
       <w:bookmarkEnd w:id="28"/>
       <w:bookmarkEnd w:id="29"/>
+      <w:bookmarkEnd w:id="30"/>
       <w:bookmarkEnd w:id="31"/>
       <w:bookmarkEnd w:id="32"/>
     </w:p>
@@ -2853,10 +2934,10 @@
         </w:rPr>
       </w:pPr>
       <w:bookmarkStart w:id="34" w:name="_Toc333501302"/>
-      <w:bookmarkStart w:id="35" w:name="_Toc333494665"/>
-      <w:bookmarkStart w:id="36" w:name="_Toc333494355"/>
-      <w:bookmarkStart w:id="37" w:name="_Toc333351089"/>
-      <w:bookmarkStart w:id="38" w:name="_Toc335863061"/>
+      <w:bookmarkStart w:id="35" w:name="_Toc335863061"/>
+      <w:bookmarkStart w:id="36" w:name="_Toc333494665"/>
+      <w:bookmarkStart w:id="37" w:name="_Toc333494355"/>
+      <w:bookmarkStart w:id="38" w:name="_Toc333351089"/>
       <w:r>
         <w:rPr>
           <w:rStyle w:val="Heading2Char"/>
@@ -2864,11 +2945,19 @@
         <w:t>Resource Provider</w:t>
       </w:r>
       <w:bookmarkEnd w:id="34"/>
-      <w:bookmarkEnd w:id="38"/>
-    </w:p>
-    <w:p>
-      <w:r>
-        <w:t>All resources in Azure are backed by a Resource Provider (RP). An RP has to implement the RESTful contract described in this document. Conceptually, an RP is responsible for creating resources of a particular Resource Type.</w:t>
+      <w:bookmarkEnd w:id="35"/>
+    </w:p>
+    <w:p>
+      <w:r>
+        <w:t xml:space="preserve">All resources in Azure are backed by a Resource Provider (RP). An RP has to implement the </w:t>
+      </w:r>
+      <w:proofErr w:type="spellStart"/>
+      <w:r>
+        <w:t>RESTful</w:t>
+      </w:r>
+      <w:proofErr w:type="spellEnd"/>
+      <w:r>
+        <w:t xml:space="preserve"> contract described in this document. Conceptually, an RP is responsible for creating resources of a particular Resource Type.</w:t>
       </w:r>
     </w:p>
     <w:p>
@@ -2876,6 +2965,7 @@
         <w:pStyle w:val="Note"/>
       </w:pPr>
       <w:r>
+        <w:lastRenderedPageBreak/>
         <w:t xml:space="preserve">Intrinsic settings are parameters that control the behavior of the RP, and they can be versioned independently and transparently by the RP. For example, an RP that has a database Resource Type may have three intrinsic settings: Database Name, Username and Passwords management view. </w:t>
       </w:r>
     </w:p>
@@ -2907,7 +2997,15 @@
     </w:p>
     <w:p>
       <w:r>
-        <w:t>A single resource provider may expose several logical units of functionality, each of which may be instantiated separately. Each such unit is called a Resource Type. For example, a data storage RP might expose a structured storage Resource Type and another unstructured storage Resource Type. The customer can pick between the two kinds of storage by instantiating the appropriate Resource Type.</w:t>
+        <w:t xml:space="preserve">A single resource provider may expose several logical units of functionality, each of which may be instantiated separately. Each such unit is called a Resource Type. For example, </w:t>
+      </w:r>
+      <w:proofErr w:type="gramStart"/>
+      <w:r>
+        <w:t>a data</w:t>
+      </w:r>
+      <w:proofErr w:type="gramEnd"/>
+      <w:r>
+        <w:t xml:space="preserve"> storage RP might expose a structured storage Resource Type and another unstructured storage Resource Type. The customer can pick between the two kinds of storage by instantiating the appropriate Resource Type.</w:t>
       </w:r>
     </w:p>
     <w:p>
@@ -2956,9 +3054,9 @@
         <w:t>Cloud Service</w:t>
       </w:r>
       <w:bookmarkEnd w:id="33"/>
-      <w:bookmarkEnd w:id="35"/>
       <w:bookmarkEnd w:id="36"/>
       <w:bookmarkEnd w:id="37"/>
+      <w:bookmarkEnd w:id="38"/>
       <w:bookmarkEnd w:id="43"/>
       <w:bookmarkEnd w:id="44"/>
     </w:p>
@@ -3223,7 +3321,15 @@
         <w:pStyle w:val="NoSpacing"/>
       </w:pPr>
       <w:r>
-        <w:t>RPs receive notifications regarding subscriptions that have been enabled to use that provider. These notifications are generated as a subscription goes through its lifecycle.</w:t>
+        <w:t xml:space="preserve">RPs </w:t>
+      </w:r>
+      <w:proofErr w:type="gramStart"/>
+      <w:r>
+        <w:t>receive</w:t>
+      </w:r>
+      <w:proofErr w:type="gramEnd"/>
+      <w:r>
+        <w:t xml:space="preserve"> notifications regarding subscriptions that have been enabled to use that provider. These notifications are generated as a subscription goes through its lifecycle.</w:t>
       </w:r>
     </w:p>
     <w:p>
@@ -3344,8 +3450,13 @@
               <w:pStyle w:val="NoSpacing"/>
               <w:cnfStyle w:val="000000100000" w:firstRow="0" w:lastRow="0" w:firstColumn="0" w:lastColumn="0" w:oddVBand="0" w:evenVBand="0" w:oddHBand="1" w:evenHBand="0" w:firstRowFirstColumn="0" w:firstRowLastColumn="0" w:lastRowFirstColumn="0" w:lastRowLastColumn="0"/>
             </w:pPr>
-            <w:r>
-              <w:t>The  RP must remember this event since Azure will use this subscription in future communications. The RP must perform any required processing before responding.</w:t>
+            <w:proofErr w:type="gramStart"/>
+            <w:r>
+              <w:t>The  RP</w:t>
+            </w:r>
+            <w:proofErr w:type="gramEnd"/>
+            <w:r>
+              <w:t xml:space="preserve"> must remember this event since Azure will use this subscription in future communications. The RP must perform any required processing before responding.</w:t>
             </w:r>
           </w:p>
           <w:p>
@@ -3388,8 +3499,13 @@
               <w:pStyle w:val="NoSpacing"/>
               <w:cnfStyle w:val="000000100000" w:firstRow="0" w:lastRow="0" w:firstColumn="0" w:lastColumn="0" w:oddVBand="0" w:evenVBand="0" w:oddHBand="1" w:evenHBand="0" w:firstRowFirstColumn="0" w:firstRowLastColumn="0" w:lastRowFirstColumn="0" w:lastRowLastColumn="0"/>
             </w:pPr>
-            <w:r>
-              <w:t xml:space="preserve">Contoso Corp.’s RP will make an entry in a table, recording that Subscription ID </w:t>
+            <w:proofErr w:type="spellStart"/>
+            <w:r>
+              <w:t>Contoso</w:t>
+            </w:r>
+            <w:proofErr w:type="spellEnd"/>
+            <w:r>
+              <w:t xml:space="preserve"> Corp.’s RP will make an entry in a table, recording that Subscription ID </w:t>
             </w:r>
             <w:r>
               <w:rPr>
@@ -3467,8 +3583,13 @@
             <w:pPr>
               <w:cnfStyle w:val="000000010000" w:firstRow="0" w:lastRow="0" w:firstColumn="0" w:lastColumn="0" w:oddVBand="0" w:evenVBand="0" w:oddHBand="0" w:evenHBand="1" w:firstRowFirstColumn="0" w:firstRowLastColumn="0" w:lastRowFirstColumn="0" w:lastRowLastColumn="0"/>
             </w:pPr>
-            <w:r>
-              <w:t>Contoso does not allow management actions on the user’s data at this point, whether through UI or command line.</w:t>
+            <w:proofErr w:type="spellStart"/>
+            <w:r>
+              <w:t>Contoso</w:t>
+            </w:r>
+            <w:proofErr w:type="spellEnd"/>
+            <w:r>
+              <w:t xml:space="preserve"> does not allow management actions on the user’s data at this point, whether through UI or command line.</w:t>
             </w:r>
           </w:p>
           <w:p>
@@ -3493,8 +3614,13 @@
             <w:pPr>
               <w:cnfStyle w:val="000000010000" w:firstRow="0" w:lastRow="0" w:firstColumn="0" w:lastColumn="0" w:oddVBand="0" w:evenVBand="0" w:oddHBand="0" w:evenHBand="1" w:firstRowFirstColumn="0" w:firstRowLastColumn="0" w:lastRowFirstColumn="0" w:lastRowLastColumn="0"/>
             </w:pPr>
-            <w:r>
-              <w:t xml:space="preserve">Contoso’s RP marks Resource </w:t>
+            <w:proofErr w:type="spellStart"/>
+            <w:r>
+              <w:t>Contoso’s</w:t>
+            </w:r>
+            <w:proofErr w:type="spellEnd"/>
+            <w:r>
+              <w:t xml:space="preserve"> RP marks Resource </w:t>
             </w:r>
             <w:r>
               <w:t>Status</w:t>
@@ -3705,6 +3831,7 @@
                 <w:sz w:val="21"/>
                 <w:szCs w:val="21"/>
               </w:rPr>
+              <w:lastRenderedPageBreak/>
               <w:t xml:space="preserve">Method </w:t>
             </w:r>
           </w:p>
@@ -4407,7 +4534,61 @@
           <w:sz w:val="19"/>
           <w:szCs w:val="19"/>
         </w:rPr>
-        <w:t xml:space="preserve">  &lt;ListenerId&gt;ServiceName&lt;/ListenerId&gt;  </w:t>
+        <w:t xml:space="preserve">  &lt;</w:t>
+      </w:r>
+      <w:proofErr w:type="spellStart"/>
+      <w:r>
+        <w:rPr>
+          <w:rFonts w:ascii="Consolas" w:hAnsi="Consolas" w:cs="Consolas"/>
+          <w:sz w:val="19"/>
+          <w:szCs w:val="19"/>
+        </w:rPr>
+        <w:t>ListenerId</w:t>
+      </w:r>
+      <w:proofErr w:type="spellEnd"/>
+      <w:r>
+        <w:rPr>
+          <w:rFonts w:ascii="Consolas" w:hAnsi="Consolas" w:cs="Consolas"/>
+          <w:sz w:val="19"/>
+          <w:szCs w:val="19"/>
+        </w:rPr>
+        <w:t>&gt;</w:t>
+      </w:r>
+      <w:proofErr w:type="spellStart"/>
+      <w:r>
+        <w:rPr>
+          <w:rFonts w:ascii="Consolas" w:hAnsi="Consolas" w:cs="Consolas"/>
+          <w:sz w:val="19"/>
+          <w:szCs w:val="19"/>
+        </w:rPr>
+        <w:t>ServiceName</w:t>
+      </w:r>
+      <w:proofErr w:type="spellEnd"/>
+      <w:r>
+        <w:rPr>
+          <w:rFonts w:ascii="Consolas" w:hAnsi="Consolas" w:cs="Consolas"/>
+          <w:sz w:val="19"/>
+          <w:szCs w:val="19"/>
+        </w:rPr>
+        <w:t>&lt;/</w:t>
+      </w:r>
+      <w:proofErr w:type="spellStart"/>
+      <w:r>
+        <w:rPr>
+          <w:rFonts w:ascii="Consolas" w:hAnsi="Consolas" w:cs="Consolas"/>
+          <w:sz w:val="19"/>
+          <w:szCs w:val="19"/>
+        </w:rPr>
+        <w:t>ListenerId</w:t>
+      </w:r>
+      <w:proofErr w:type="spellEnd"/>
+      <w:r>
+        <w:rPr>
+          <w:rFonts w:ascii="Consolas" w:hAnsi="Consolas" w:cs="Consolas"/>
+          <w:sz w:val="19"/>
+          <w:szCs w:val="19"/>
+        </w:rPr>
+        <w:t xml:space="preserve">&gt;  </w:t>
       </w:r>
     </w:p>
     <w:p>
@@ -4600,7 +4781,25 @@
           <w:sz w:val="19"/>
           <w:szCs w:val="19"/>
         </w:rPr>
-        <w:t xml:space="preserve">  &lt;EntityId&gt;</w:t>
+        <w:t xml:space="preserve">  &lt;</w:t>
+      </w:r>
+      <w:proofErr w:type="spellStart"/>
+      <w:r>
+        <w:rPr>
+          <w:rFonts w:ascii="Consolas" w:hAnsi="Consolas" w:cs="Consolas"/>
+          <w:sz w:val="19"/>
+          <w:szCs w:val="19"/>
+        </w:rPr>
+        <w:t>EntityId</w:t>
+      </w:r>
+      <w:proofErr w:type="spellEnd"/>
+      <w:r>
+        <w:rPr>
+          <w:rFonts w:ascii="Consolas" w:hAnsi="Consolas" w:cs="Consolas"/>
+          <w:sz w:val="19"/>
+          <w:szCs w:val="19"/>
+        </w:rPr>
+        <w:t>&gt;</w:t>
       </w:r>
     </w:p>
     <w:p>
@@ -4684,7 +4883,25 @@
           <w:sz w:val="19"/>
           <w:szCs w:val="19"/>
         </w:rPr>
-        <w:t xml:space="preserve">  &lt;/EntityId&gt;</w:t>
+        <w:t xml:space="preserve">  &lt;/</w:t>
+      </w:r>
+      <w:proofErr w:type="spellStart"/>
+      <w:r>
+        <w:rPr>
+          <w:rFonts w:ascii="Consolas" w:hAnsi="Consolas" w:cs="Consolas"/>
+          <w:sz w:val="19"/>
+          <w:szCs w:val="19"/>
+        </w:rPr>
+        <w:t>EntityId</w:t>
+      </w:r>
+      <w:proofErr w:type="spellEnd"/>
+      <w:r>
+        <w:rPr>
+          <w:rFonts w:ascii="Consolas" w:hAnsi="Consolas" w:cs="Consolas"/>
+          <w:sz w:val="19"/>
+          <w:szCs w:val="19"/>
+        </w:rPr>
+        <w:t>&gt;</w:t>
       </w:r>
     </w:p>
     <w:p>
@@ -5026,6 +5243,7 @@
                 <w:szCs w:val="20"/>
               </w:rPr>
             </w:pPr>
+            <w:proofErr w:type="spellStart"/>
             <w:r>
               <w:rPr>
                 <w:rFonts w:cstheme="minorHAnsi"/>
@@ -5033,6 +5251,7 @@
               </w:rPr>
               <w:t>ListenerId</w:t>
             </w:r>
+            <w:proofErr w:type="spellEnd"/>
             <w:r>
               <w:rPr>
                 <w:rFonts w:cstheme="minorHAnsi"/>
@@ -5217,12 +5436,21 @@
                 <w:szCs w:val="20"/>
               </w:rPr>
             </w:pPr>
+            <w:proofErr w:type="spellStart"/>
             <w:r>
               <w:rPr>
                 <w:rFonts w:cstheme="minorHAnsi"/>
                 <w:szCs w:val="20"/>
               </w:rPr>
-              <w:t>EntityId/Id</w:t>
+              <w:t>EntityId</w:t>
+            </w:r>
+            <w:proofErr w:type="spellEnd"/>
+            <w:r>
+              <w:rPr>
+                <w:rFonts w:cstheme="minorHAnsi"/>
+                <w:szCs w:val="20"/>
+              </w:rPr>
+              <w:t>/Id</w:t>
             </w:r>
           </w:p>
         </w:tc>
@@ -5267,12 +5495,21 @@
                 <w:szCs w:val="20"/>
               </w:rPr>
             </w:pPr>
+            <w:proofErr w:type="spellStart"/>
             <w:r>
               <w:rPr>
                 <w:rFonts w:cstheme="minorHAnsi"/>
                 <w:szCs w:val="20"/>
               </w:rPr>
-              <w:t>EntityId/Created</w:t>
+              <w:t>EntityId</w:t>
+            </w:r>
+            <w:proofErr w:type="spellEnd"/>
+            <w:r>
+              <w:rPr>
+                <w:rFonts w:cstheme="minorHAnsi"/>
+                <w:szCs w:val="20"/>
+              </w:rPr>
+              <w:t>/Created</w:t>
             </w:r>
           </w:p>
         </w:tc>
@@ -5462,7 +5699,11 @@
         <w:pStyle w:val="NoSpacing"/>
       </w:pPr>
       <w:r>
-        <w:t xml:space="preserve">Resource providers should persist and process the event and return a HTTP 200 OK. In the event that there are failures, the provider must retry processing the event later. The Resource Provider must return an error response </w:t>
+        <w:t xml:space="preserve">Resource providers should persist and process the event and return a HTTP 200 OK. In the event that there are failures, the provider must retry processing the event later. The Resource Provider must return </w:t>
+      </w:r>
+      <w:r>
+        <w:lastRenderedPageBreak/>
+        <w:t xml:space="preserve">an error response </w:t>
       </w:r>
       <w:r>
         <w:rPr>
@@ -5473,12 +5714,14 @@
       <w:r>
         <w:t xml:space="preserve">if it needs the event to be retransmitted. The one exception to this rule is the </w:t>
       </w:r>
+      <w:proofErr w:type="gramStart"/>
       <w:r>
         <w:rPr>
           <w:i/>
         </w:rPr>
         <w:t>Registered</w:t>
       </w:r>
+      <w:proofErr w:type="gramEnd"/>
       <w:r>
         <w:t xml:space="preserve"> event which must be processed first.</w:t>
       </w:r>
@@ -6628,6 +6871,7 @@
                 <w:rFonts w:ascii="Courier New" w:hAnsi="Courier New" w:cs="Courier New"/>
                 <w:sz w:val="20"/>
               </w:rPr>
+              <w:lastRenderedPageBreak/>
               <w:t>cloud-service-name</w:t>
             </w:r>
           </w:p>
@@ -7547,6 +7791,7 @@
         </w:rPr>
         <w:t xml:space="preserve">  &lt;</w:t>
       </w:r>
+      <w:proofErr w:type="spellStart"/>
       <w:r>
         <w:rPr>
           <w:rFonts w:ascii="Consolas" w:hAnsi="Consolas" w:cs="Consolas"/>
@@ -7556,6 +7801,7 @@
         </w:rPr>
         <w:t>CloudServiceSettings</w:t>
       </w:r>
+      <w:proofErr w:type="spellEnd"/>
       <w:r>
         <w:rPr>
           <w:rFonts w:ascii="Consolas" w:hAnsi="Consolas" w:cs="Consolas"/>
@@ -7678,6 +7924,7 @@
         </w:rPr>
         <w:t xml:space="preserve">  &lt;/</w:t>
       </w:r>
+      <w:proofErr w:type="spellStart"/>
       <w:r>
         <w:rPr>
           <w:rFonts w:ascii="Consolas" w:hAnsi="Consolas" w:cs="Consolas"/>
@@ -7687,6 +7934,7 @@
         </w:rPr>
         <w:t>CloudServiceSettings</w:t>
       </w:r>
+      <w:proofErr w:type="spellEnd"/>
       <w:r>
         <w:rPr>
           <w:rFonts w:ascii="Consolas" w:hAnsi="Consolas" w:cs="Consolas"/>
@@ -7725,6 +7973,7 @@
         </w:rPr>
         <w:t xml:space="preserve">  &lt;</w:t>
       </w:r>
+      <w:proofErr w:type="spellStart"/>
       <w:r>
         <w:rPr>
           <w:rFonts w:ascii="Consolas" w:hAnsi="Consolas" w:cs="Consolas"/>
@@ -7734,6 +7983,7 @@
         </w:rPr>
         <w:t>ETag</w:t>
       </w:r>
+      <w:proofErr w:type="spellEnd"/>
       <w:r>
         <w:rPr>
           <w:rFonts w:ascii="Consolas" w:hAnsi="Consolas" w:cs="Consolas"/>
@@ -7760,6 +8010,7 @@
         </w:rPr>
         <w:t>&lt;/</w:t>
       </w:r>
+      <w:proofErr w:type="spellStart"/>
       <w:r>
         <w:rPr>
           <w:rFonts w:ascii="Consolas" w:hAnsi="Consolas" w:cs="Consolas"/>
@@ -7769,6 +8020,7 @@
         </w:rPr>
         <w:t>ETag</w:t>
       </w:r>
+      <w:proofErr w:type="spellEnd"/>
       <w:r>
         <w:rPr>
           <w:rFonts w:ascii="Consolas" w:hAnsi="Consolas" w:cs="Consolas"/>
@@ -8060,6 +8312,7 @@
           <w:sz w:val="19"/>
           <w:szCs w:val="19"/>
         </w:rPr>
+        <w:lastRenderedPageBreak/>
         <w:t xml:space="preserve">  &lt;</w:t>
       </w:r>
       <w:r>
@@ -8106,8 +8359,18 @@
           <w:sz w:val="19"/>
           <w:szCs w:val="19"/>
         </w:rPr>
-        <w:t xml:space="preserve">    ... Resource defined structure ...</w:t>
-      </w:r>
+        <w:t xml:space="preserve">    ... Resource defined </w:t>
+      </w:r>
+      <w:proofErr w:type="gramStart"/>
+      <w:r>
+        <w:rPr>
+          <w:rFonts w:ascii="Consolas" w:hAnsi="Consolas" w:cs="Consolas"/>
+          <w:sz w:val="19"/>
+          <w:szCs w:val="19"/>
+        </w:rPr>
+        <w:t>structure ...</w:t>
+      </w:r>
+      <w:proofErr w:type="gramEnd"/>
     </w:p>
     <w:p>
       <w:pPr>
@@ -8260,6 +8523,7 @@
                 <w:sz w:val="21"/>
                 <w:szCs w:val="21"/>
               </w:rPr>
+              <w:lastRenderedPageBreak/>
               <w:t>Element name</w:t>
             </w:r>
           </w:p>
@@ -8337,6 +8601,7 @@
                 <w:szCs w:val="20"/>
               </w:rPr>
             </w:pPr>
+            <w:proofErr w:type="spellStart"/>
             <w:r>
               <w:rPr>
                 <w:rFonts w:cstheme="minorHAnsi"/>
@@ -8344,6 +8609,7 @@
               </w:rPr>
               <w:t>ETag</w:t>
             </w:r>
+            <w:proofErr w:type="spellEnd"/>
           </w:p>
         </w:tc>
         <w:tc>
@@ -8472,12 +8738,21 @@
                 <w:szCs w:val="20"/>
               </w:rPr>
             </w:pPr>
+            <w:proofErr w:type="spellStart"/>
             <w:r>
               <w:rPr>
                 <w:rFonts w:cstheme="minorHAnsi"/>
                 <w:szCs w:val="20"/>
               </w:rPr>
-              <w:t>CloudServiceSettings/Geo Region</w:t>
+              <w:t>CloudServiceSettings</w:t>
+            </w:r>
+            <w:proofErr w:type="spellEnd"/>
+            <w:r>
+              <w:rPr>
+                <w:rFonts w:cstheme="minorHAnsi"/>
+                <w:szCs w:val="20"/>
+              </w:rPr>
+              <w:t>/Geo Region</w:t>
             </w:r>
           </w:p>
         </w:tc>
@@ -8937,6 +9212,7 @@
                 <w:rFonts w:cstheme="minorHAnsi"/>
                 <w:szCs w:val="20"/>
               </w:rPr>
+              <w:lastRenderedPageBreak/>
               <w:t>PromotionCode</w:t>
             </w:r>
           </w:p>
@@ -9284,7 +9560,67 @@
           <w:sz w:val="18"/>
           <w:szCs w:val="20"/>
         </w:rPr>
-        <w:t>{"x":"&lt;ArrayOfXmlNode xmlns=\"http://schemas.datacontract.org/2004/07/System.Xml\" a:N=\"value\" xmlns:a=\"ns\"&gt;&lt;M/&gt;&lt;/ArrayOfXmlNode&gt;"}</w:t>
+        <w:t>{"x":"</w:t>
+      </w:r>
+      <w:proofErr w:type="gramStart"/>
+      <w:r>
+        <w:rPr>
+          <w:rFonts w:ascii="Consolas" w:hAnsi="Consolas" w:cs="Consolas"/>
+          <w:color w:val="000000"/>
+          <w:sz w:val="18"/>
+          <w:szCs w:val="20"/>
+        </w:rPr>
+        <w:t>&lt;ArrayOfXmlNode</w:t>
+      </w:r>
+      <w:proofErr w:type="gramEnd"/>
+      <w:r>
+        <w:rPr>
+          <w:rFonts w:ascii="Consolas" w:hAnsi="Consolas" w:cs="Consolas"/>
+          <w:color w:val="000000"/>
+          <w:sz w:val="18"/>
+          <w:szCs w:val="20"/>
+        </w:rPr>
+        <w:t xml:space="preserve"> xmlns=\"http://schemas.datacontract.org/2004/07/</w:t>
+      </w:r>
+      <w:proofErr w:type="spellStart"/>
+      <w:r>
+        <w:rPr>
+          <w:rFonts w:ascii="Consolas" w:hAnsi="Consolas" w:cs="Consolas"/>
+          <w:color w:val="000000"/>
+          <w:sz w:val="18"/>
+          <w:szCs w:val="20"/>
+        </w:rPr>
+        <w:t>System.Xml</w:t>
+      </w:r>
+      <w:proofErr w:type="spellEnd"/>
+      <w:r>
+        <w:rPr>
+          <w:rFonts w:ascii="Consolas" w:hAnsi="Consolas" w:cs="Consolas"/>
+          <w:color w:val="000000"/>
+          <w:sz w:val="18"/>
+          <w:szCs w:val="20"/>
+        </w:rPr>
+        <w:t xml:space="preserve">\" a:N=\"value\" </w:t>
+      </w:r>
+      <w:proofErr w:type="spellStart"/>
+      <w:r>
+        <w:rPr>
+          <w:rFonts w:ascii="Consolas" w:hAnsi="Consolas" w:cs="Consolas"/>
+          <w:color w:val="000000"/>
+          <w:sz w:val="18"/>
+          <w:szCs w:val="20"/>
+        </w:rPr>
+        <w:t>xmlns:a</w:t>
+      </w:r>
+      <w:proofErr w:type="spellEnd"/>
+      <w:r>
+        <w:rPr>
+          <w:rFonts w:ascii="Consolas" w:hAnsi="Consolas" w:cs="Consolas"/>
+          <w:color w:val="000000"/>
+          <w:sz w:val="18"/>
+          <w:szCs w:val="20"/>
+        </w:rPr>
+        <w:t>=\"ns\"&gt;&lt;M/&gt;&lt;/ArrayOfXmlNode&gt;"}</w:t>
       </w:r>
     </w:p>
     <w:p>
@@ -9354,7 +9690,23 @@
         <w:t>20 seconds</w:t>
       </w:r>
       <w:r>
-        <w:t xml:space="preserve"> to perform the operation after which it terminates the connection. Azure will then resend request by issuing a PUT with the same ETag – In such cases the resource provider should respect the ETag and provide correct Idempotent behavior by providing a response similar to that of the initial PUT request. </w:t>
+        <w:t xml:space="preserve"> to perform the operation after which it terminates the connection. Azure will then resend request by issuing a PUT with the same </w:t>
+      </w:r>
+      <w:proofErr w:type="spellStart"/>
+      <w:r>
+        <w:t>ETag</w:t>
+      </w:r>
+      <w:proofErr w:type="spellEnd"/>
+      <w:r>
+        <w:t xml:space="preserve"> – In such cases the resource provider should respect the </w:t>
+      </w:r>
+      <w:proofErr w:type="spellStart"/>
+      <w:r>
+        <w:t>ETag</w:t>
+      </w:r>
+      <w:proofErr w:type="spellEnd"/>
+      <w:r>
+        <w:t xml:space="preserve"> and provide correct Idempotent behavior by providing a response similar to that of the initial PUT request. </w:t>
       </w:r>
     </w:p>
     <w:p>
@@ -9407,7 +9759,15 @@
         <w:t>status code is in the 5xx range or a timeout occurs</w:t>
       </w:r>
       <w:r>
-        <w:t xml:space="preserve">, Azure will retry the operation by issuing a PUT with the same ETag. </w:t>
+        <w:t xml:space="preserve">, Azure will retry the operation by issuing a PUT with the same </w:t>
+      </w:r>
+      <w:proofErr w:type="spellStart"/>
+      <w:r>
+        <w:t>ETag</w:t>
+      </w:r>
+      <w:proofErr w:type="spellEnd"/>
+      <w:r>
+        <w:t xml:space="preserve">. </w:t>
       </w:r>
     </w:p>
     <w:p>
@@ -9597,6 +9957,7 @@
         </w:rPr>
         <w:t xml:space="preserve">  &lt;</w:t>
       </w:r>
+      <w:proofErr w:type="spellStart"/>
       <w:r>
         <w:rPr>
           <w:rFonts w:ascii="Consolas" w:hAnsi="Consolas" w:cs="Consolas"/>
@@ -9606,6 +9967,7 @@
         </w:rPr>
         <w:t>CloudServiceSettings</w:t>
       </w:r>
+      <w:proofErr w:type="spellEnd"/>
       <w:r>
         <w:rPr>
           <w:rFonts w:ascii="Consolas" w:hAnsi="Consolas" w:cs="Consolas"/>
@@ -9727,6 +10089,7 @@
         </w:rPr>
         <w:t xml:space="preserve">  &lt;/</w:t>
       </w:r>
+      <w:proofErr w:type="spellStart"/>
       <w:r>
         <w:rPr>
           <w:rFonts w:ascii="Consolas" w:hAnsi="Consolas" w:cs="Consolas"/>
@@ -9736,6 +10099,7 @@
         </w:rPr>
         <w:t>CloudServiceSettings</w:t>
       </w:r>
+      <w:proofErr w:type="spellEnd"/>
       <w:r>
         <w:rPr>
           <w:rFonts w:ascii="Consolas" w:hAnsi="Consolas" w:cs="Consolas"/>
@@ -9982,8 +10346,18 @@
           <w:sz w:val="19"/>
           <w:szCs w:val="19"/>
         </w:rPr>
-        <w:t xml:space="preserve">    ... Resource defined structure ...</w:t>
-      </w:r>
+        <w:t xml:space="preserve">    ... Resource defined </w:t>
+      </w:r>
+      <w:proofErr w:type="gramStart"/>
+      <w:r>
+        <w:rPr>
+          <w:rFonts w:ascii="Consolas" w:hAnsi="Consolas" w:cs="Consolas"/>
+          <w:sz w:val="19"/>
+          <w:szCs w:val="19"/>
+        </w:rPr>
+        <w:t>structure ...</w:t>
+      </w:r>
+      <w:proofErr w:type="gramEnd"/>
     </w:p>
     <w:p>
       <w:pPr>
@@ -10430,6 +10804,7 @@
         </w:rPr>
         <w:t>&gt;</w:t>
       </w:r>
+      <w:proofErr w:type="spellStart"/>
       <w:r>
         <w:rPr>
           <w:rFonts w:ascii="Consolas" w:hAnsi="Consolas" w:cs="Consolas"/>
@@ -10438,6 +10813,7 @@
         </w:rPr>
         <w:t>Started|Stopped|Paused</w:t>
       </w:r>
+      <w:proofErr w:type="spellEnd"/>
       <w:r>
         <w:rPr>
           <w:rFonts w:ascii="Consolas" w:hAnsi="Consolas" w:cs="Consolas"/>
@@ -10494,6 +10870,7 @@
         </w:rPr>
         <w:t xml:space="preserve">  &lt;</w:t>
       </w:r>
+      <w:proofErr w:type="spellStart"/>
       <w:r>
         <w:rPr>
           <w:rFonts w:ascii="Consolas" w:hAnsi="Consolas" w:cs="Consolas"/>
@@ -10503,6 +10880,7 @@
         </w:rPr>
         <w:t>SubState</w:t>
       </w:r>
+      <w:proofErr w:type="spellEnd"/>
       <w:r>
         <w:rPr>
           <w:rFonts w:ascii="Consolas" w:hAnsi="Consolas" w:cs="Consolas"/>
@@ -10529,6 +10907,7 @@
         </w:rPr>
         <w:t>&lt;/</w:t>
       </w:r>
+      <w:proofErr w:type="spellStart"/>
       <w:r>
         <w:rPr>
           <w:rFonts w:ascii="Consolas" w:hAnsi="Consolas" w:cs="Consolas"/>
@@ -10538,6 +10917,7 @@
         </w:rPr>
         <w:t>SubState</w:t>
       </w:r>
+      <w:proofErr w:type="spellEnd"/>
       <w:r>
         <w:rPr>
           <w:rFonts w:ascii="Consolas" w:hAnsi="Consolas" w:cs="Consolas"/>
@@ -10641,6 +11021,7 @@
         </w:rPr>
         <w:t>&gt;</w:t>
       </w:r>
+      <w:proofErr w:type="spellStart"/>
       <w:r>
         <w:rPr>
           <w:rFonts w:ascii="Consolas" w:hAnsi="Consolas" w:cs="Consolas"/>
@@ -10649,6 +11030,7 @@
         </w:rPr>
         <w:t>Succeeded|Failed</w:t>
       </w:r>
+      <w:proofErr w:type="spellEnd"/>
       <w:r>
         <w:rPr>
           <w:rFonts w:ascii="Consolas" w:hAnsi="Consolas" w:cs="Consolas"/>
@@ -11145,6 +11527,7 @@
                 <w:sz w:val="21"/>
                 <w:szCs w:val="21"/>
               </w:rPr>
+              <w:lastRenderedPageBreak/>
               <w:t>Element name</w:t>
             </w:r>
           </w:p>
@@ -11222,12 +11605,21 @@
                 <w:szCs w:val="20"/>
               </w:rPr>
             </w:pPr>
+            <w:proofErr w:type="spellStart"/>
             <w:r>
               <w:rPr>
                 <w:rFonts w:cstheme="minorHAnsi"/>
                 <w:szCs w:val="20"/>
               </w:rPr>
-              <w:t>CloudServiceSettings/GeoRegion</w:t>
+              <w:t>CloudServiceSettings</w:t>
+            </w:r>
+            <w:proofErr w:type="spellEnd"/>
+            <w:r>
+              <w:rPr>
+                <w:rFonts w:cstheme="minorHAnsi"/>
+                <w:szCs w:val="20"/>
+              </w:rPr>
+              <w:t>/GeoRegion</w:t>
             </w:r>
           </w:p>
         </w:tc>
@@ -11303,8 +11695,16 @@
               <w:rPr>
                 <w:rFonts w:cstheme="minorHAnsi"/>
               </w:rPr>
-              <w:t>This would be one amongst the supported Azure GeoRegions</w:t>
-            </w:r>
+              <w:t xml:space="preserve">This would be one amongst the supported Azure </w:t>
+            </w:r>
+            <w:proofErr w:type="spellStart"/>
+            <w:r>
+              <w:rPr>
+                <w:rFonts w:cstheme="minorHAnsi"/>
+              </w:rPr>
+              <w:t>GeoRegions</w:t>
+            </w:r>
+            <w:proofErr w:type="spellEnd"/>
           </w:p>
           <w:p>
             <w:pPr>
@@ -11525,7 +11925,21 @@
               <w:rPr>
                 <w:rFonts w:cstheme="minorHAnsi"/>
               </w:rPr>
-              <w:t xml:space="preserve">Required, String which is actually an XmlNodes[] </w:t>
+              <w:t xml:space="preserve">Required, String which is actually an </w:t>
+            </w:r>
+            <w:proofErr w:type="spellStart"/>
+            <w:r>
+              <w:rPr>
+                <w:rFonts w:cstheme="minorHAnsi"/>
+              </w:rPr>
+              <w:t>XmlNodes</w:t>
+            </w:r>
+            <w:proofErr w:type="spellEnd"/>
+            <w:r>
+              <w:rPr>
+                <w:rFonts w:cstheme="minorHAnsi"/>
+              </w:rPr>
+              <w:t xml:space="preserve">[] </w:t>
             </w:r>
           </w:p>
           <w:p>
@@ -11663,7 +12077,25 @@
                 <w:sz w:val="19"/>
                 <w:szCs w:val="19"/>
               </w:rPr>
-              <w:t xml:space="preserve">Started| Stopped|Paused </w:t>
+              <w:t xml:space="preserve">Started| </w:t>
+            </w:r>
+            <w:proofErr w:type="spellStart"/>
+            <w:r>
+              <w:rPr>
+                <w:rFonts w:ascii="Consolas" w:hAnsi="Consolas" w:cs="Consolas"/>
+                <w:sz w:val="19"/>
+                <w:szCs w:val="19"/>
+              </w:rPr>
+              <w:t>Stopped|Paused</w:t>
+            </w:r>
+            <w:proofErr w:type="spellEnd"/>
+            <w:r>
+              <w:rPr>
+                <w:rFonts w:ascii="Consolas" w:hAnsi="Consolas" w:cs="Consolas"/>
+                <w:sz w:val="19"/>
+                <w:szCs w:val="19"/>
+              </w:rPr>
+              <w:t xml:space="preserve"> </w:t>
             </w:r>
           </w:p>
         </w:tc>
@@ -11700,6 +12132,7 @@
                 <w:szCs w:val="20"/>
               </w:rPr>
             </w:pPr>
+            <w:proofErr w:type="spellStart"/>
             <w:r>
               <w:rPr>
                 <w:rFonts w:cstheme="minorHAnsi"/>
@@ -11707,6 +12140,7 @@
               </w:rPr>
               <w:t>SubState</w:t>
             </w:r>
+            <w:proofErr w:type="spellEnd"/>
           </w:p>
         </w:tc>
         <w:tc>
@@ -11861,7 +12295,43 @@
               <w:rPr>
                 <w:rFonts w:cstheme="minorHAnsi"/>
               </w:rPr>
-              <w:t xml:space="preserve">Optional. Key:String, Value:String. </w:t>
+              <w:t xml:space="preserve">Optional. </w:t>
+            </w:r>
+            <w:proofErr w:type="spellStart"/>
+            <w:r>
+              <w:rPr>
+                <w:rFonts w:cstheme="minorHAnsi"/>
+              </w:rPr>
+              <w:t>Key</w:t>
+            </w:r>
+            <w:proofErr w:type="gramStart"/>
+            <w:r>
+              <w:rPr>
+                <w:rFonts w:cstheme="minorHAnsi"/>
+              </w:rPr>
+              <w:t>:String</w:t>
+            </w:r>
+            <w:proofErr w:type="spellEnd"/>
+            <w:proofErr w:type="gramEnd"/>
+            <w:r>
+              <w:rPr>
+                <w:rFonts w:cstheme="minorHAnsi"/>
+              </w:rPr>
+              <w:t xml:space="preserve">, </w:t>
+            </w:r>
+            <w:proofErr w:type="spellStart"/>
+            <w:r>
+              <w:rPr>
+                <w:rFonts w:cstheme="minorHAnsi"/>
+              </w:rPr>
+              <w:t>Value:String</w:t>
+            </w:r>
+            <w:proofErr w:type="spellEnd"/>
+            <w:r>
+              <w:rPr>
+                <w:rFonts w:cstheme="minorHAnsi"/>
+              </w:rPr>
+              <w:t xml:space="preserve">. </w:t>
             </w:r>
           </w:p>
           <w:p>
@@ -12096,6 +12566,7 @@
                 <w:rFonts w:cstheme="minorHAnsi"/>
                 <w:szCs w:val="20"/>
               </w:rPr>
+              <w:lastRenderedPageBreak/>
               <w:t>OperationStatus/</w:t>
             </w:r>
           </w:p>
@@ -12441,8 +12912,13 @@
               <w:pStyle w:val="NoSpacing"/>
               <w:cnfStyle w:val="000000100000" w:firstRow="0" w:lastRow="0" w:firstColumn="0" w:lastColumn="0" w:oddVBand="0" w:evenVBand="0" w:oddHBand="1" w:evenHBand="0" w:firstRowFirstColumn="0" w:firstRowLastColumn="0" w:lastRowFirstColumn="0" w:lastRowLastColumn="0"/>
             </w:pPr>
-            <w:r>
-              <w:t>ContosoDB is functional correctly</w:t>
+            <w:proofErr w:type="spellStart"/>
+            <w:r>
+              <w:t>ContosoDB</w:t>
+            </w:r>
+            <w:proofErr w:type="spellEnd"/>
+            <w:r>
+              <w:t xml:space="preserve"> is functional correctly</w:t>
             </w:r>
           </w:p>
         </w:tc>
@@ -12514,7 +12990,15 @@
               <w:cnfStyle w:val="000000010000" w:firstRow="0" w:lastRow="0" w:firstColumn="0" w:lastColumn="0" w:oddVBand="0" w:evenVBand="0" w:oddHBand="0" w:evenHBand="1" w:firstRowFirstColumn="0" w:firstRowLastColumn="0" w:lastRowFirstColumn="0" w:lastRowLastColumn="0"/>
             </w:pPr>
             <w:r>
-              <w:t xml:space="preserve">The user manually stops their ContosoDB e.g. through the partner’s management UI </w:t>
+              <w:t xml:space="preserve">The user manually stops their </w:t>
+            </w:r>
+            <w:proofErr w:type="spellStart"/>
+            <w:r>
+              <w:t>ContosoDB</w:t>
+            </w:r>
+            <w:proofErr w:type="spellEnd"/>
+            <w:r>
+              <w:t xml:space="preserve"> e.g. through the partner’s management UI </w:t>
             </w:r>
           </w:p>
         </w:tc>
@@ -12586,7 +13070,28 @@
               <w:cnfStyle w:val="000000100000" w:firstRow="0" w:lastRow="0" w:firstColumn="0" w:lastColumn="0" w:oddVBand="0" w:evenVBand="0" w:oddHBand="1" w:evenHBand="0" w:firstRowFirstColumn="0" w:firstRowLastColumn="0" w:lastRowFirstColumn="0" w:lastRowLastColumn="0"/>
             </w:pPr>
             <w:r>
-              <w:t>User’s bill has not been paid. Contoso  halts access to ContosoDB in response.</w:t>
+              <w:t xml:space="preserve">User’s bill has not been paid. </w:t>
+            </w:r>
+            <w:proofErr w:type="spellStart"/>
+            <w:proofErr w:type="gramStart"/>
+            <w:r>
+              <w:t>Contoso</w:t>
+            </w:r>
+            <w:proofErr w:type="spellEnd"/>
+            <w:r>
+              <w:t xml:space="preserve">  halts</w:t>
+            </w:r>
+            <w:proofErr w:type="gramEnd"/>
+            <w:r>
+              <w:t xml:space="preserve"> access to </w:t>
+            </w:r>
+            <w:proofErr w:type="spellStart"/>
+            <w:r>
+              <w:t>ContosoDB</w:t>
+            </w:r>
+            <w:proofErr w:type="spellEnd"/>
+            <w:r>
+              <w:t xml:space="preserve"> in response.</w:t>
             </w:r>
           </w:p>
         </w:tc>
@@ -13103,6 +13608,7 @@
         </w:rPr>
       </w:pPr>
       <w:r>
+        <w:lastRenderedPageBreak/>
         <w:t xml:space="preserve">Responses received from the RP are passed through to the client and it is the responsibility of the Resource Provider to ensure that information in the body is </w:t>
       </w:r>
       <w:r>
@@ -13139,8 +13645,8 @@
       <w:bookmarkStart w:id="95" w:name="_Toc333494363"/>
       <w:bookmarkStart w:id="96" w:name="_Toc333494673"/>
       <w:bookmarkStart w:id="97" w:name="_Toc333501312"/>
-      <w:bookmarkStart w:id="98" w:name="_Toc332899838"/>
-      <w:bookmarkStart w:id="99" w:name="_Toc335863068"/>
+      <w:bookmarkStart w:id="98" w:name="_Toc335863068"/>
+      <w:bookmarkStart w:id="99" w:name="_Toc332899838"/>
       <w:bookmarkEnd w:id="91"/>
       <w:r>
         <w:t>Response Body Not Conforming to Contract</w:t>
@@ -13151,7 +13657,7 @@
       <w:bookmarkEnd w:id="95"/>
       <w:bookmarkEnd w:id="96"/>
       <w:bookmarkEnd w:id="97"/>
-      <w:bookmarkEnd w:id="99"/>
+      <w:bookmarkEnd w:id="98"/>
     </w:p>
     <w:p>
       <w:r>
@@ -13196,14 +13702,24 @@
       <w:bookmarkEnd w:id="101"/>
       <w:bookmarkEnd w:id="102"/>
       <w:bookmarkEnd w:id="103"/>
+      <w:proofErr w:type="spellStart"/>
       <w:r>
         <w:t>ETags</w:t>
       </w:r>
       <w:bookmarkEnd w:id="104"/>
-    </w:p>
-    <w:p>
-      <w:r>
-        <w:t>Azure relies on server generated ETags for change management for a resource. A resource provider must conform to the protocol described below to manage changes made to the resource.</w:t>
+      <w:proofErr w:type="spellEnd"/>
+    </w:p>
+    <w:p>
+      <w:r>
+        <w:t xml:space="preserve">Azure relies on server generated </w:t>
+      </w:r>
+      <w:proofErr w:type="spellStart"/>
+      <w:r>
+        <w:t>ETags</w:t>
+      </w:r>
+      <w:proofErr w:type="spellEnd"/>
+      <w:r>
+        <w:t xml:space="preserve"> for change management for a resource. A resource provider must conform to the protocol described below to manage changes made to the resource.</w:t>
       </w:r>
     </w:p>
     <w:p>
@@ -13214,8 +13730,13 @@
         </w:rPr>
       </w:pPr>
       <w:r>
-        <w:t>The ETag</w:t>
-      </w:r>
+        <w:t xml:space="preserve">The </w:t>
+      </w:r>
+      <w:proofErr w:type="spellStart"/>
+      <w:r>
+        <w:t>ETag</w:t>
+      </w:r>
+      <w:proofErr w:type="spellEnd"/>
       <w:r>
         <w:rPr>
           <w:rFonts w:cstheme="minorHAnsi"/>
@@ -13233,7 +13754,21 @@
         <w:rPr>
           <w:rFonts w:cstheme="minorHAnsi"/>
         </w:rPr>
-        <w:t xml:space="preserve">. Resource providers can use the ETag to ignore the repeated requests. </w:t>
+        <w:t xml:space="preserve">. Resource providers can use the </w:t>
+      </w:r>
+      <w:proofErr w:type="spellStart"/>
+      <w:r>
+        <w:rPr>
+          <w:rFonts w:cstheme="minorHAnsi"/>
+        </w:rPr>
+        <w:t>ETag</w:t>
+      </w:r>
+      <w:proofErr w:type="spellEnd"/>
+      <w:r>
+        <w:rPr>
+          <w:rFonts w:cstheme="minorHAnsi"/>
+        </w:rPr>
+        <w:t xml:space="preserve"> to ignore the repeated requests. </w:t>
       </w:r>
     </w:p>
     <w:p>
@@ -13247,14 +13782,24 @@
         <w:t xml:space="preserve">Resource Providers are required to </w:t>
       </w:r>
       <w:r>
-        <w:t>enforce version ordering for updates that may not originate from Azure too. i.e. resource providers must increment the “</w:t>
-      </w:r>
+        <w:t xml:space="preserve">enforce version ordering for updates that may not originate from Azure too. </w:t>
+      </w:r>
+      <w:proofErr w:type="gramStart"/>
+      <w:r>
+        <w:t>i.e</w:t>
+      </w:r>
+      <w:proofErr w:type="gramEnd"/>
+      <w:r>
+        <w:t>. resource providers must increment the “</w:t>
+      </w:r>
+      <w:proofErr w:type="spellStart"/>
       <w:r>
         <w:rPr>
           <w:i/>
         </w:rPr>
         <w:t>ETag</w:t>
       </w:r>
+      <w:proofErr w:type="spellEnd"/>
       <w:r>
         <w:t xml:space="preserve">” even for operations that Azure may be unaware of. This provides a reliable mechanism to prevent the user from making any inadvertent changes. </w:t>
       </w:r>
@@ -13269,7 +13814,15 @@
         <w:pStyle w:val="Note"/>
       </w:pPr>
       <w:r>
-        <w:t>For eg:</w:t>
+        <w:t xml:space="preserve">For </w:t>
+      </w:r>
+      <w:proofErr w:type="spellStart"/>
+      <w:r>
+        <w:t>eg</w:t>
+      </w:r>
+      <w:proofErr w:type="spellEnd"/>
+      <w:r>
+        <w:t>:</w:t>
       </w:r>
     </w:p>
     <w:p>
@@ -13281,22 +13834,88 @@
           <w:i/>
           <w:sz w:val="20"/>
         </w:rPr>
-        <w:t xml:space="preserve">Last requested State from Azure had the resource at ETag 1 and the user did an API call directly to your service without going through Azure modifying one the intrinsic settings. Hence the Resource Provider must bump up the Resource ETag to 2. So now if a user comes to Azure with existing Resource </w:t>
-      </w:r>
+        <w:t xml:space="preserve">Last requested State from Azure had the resource at </w:t>
+      </w:r>
+      <w:proofErr w:type="spellStart"/>
       <w:r>
         <w:rPr>
           <w:i/>
           <w:sz w:val="20"/>
         </w:rPr>
-        <w:t xml:space="preserve">ETag </w:t>
-      </w:r>
+        <w:t>ETag</w:t>
+      </w:r>
+      <w:proofErr w:type="spellEnd"/>
       <w:r>
         <w:rPr>
           <w:i/>
           <w:sz w:val="20"/>
         </w:rPr>
-        <w:t>as 1 Azure will Warn the user by letting them know that the resource’s ETag has changed.</w:t>
-      </w:r>
+        <w:t xml:space="preserve"> 1 and the user did an API call directly to your service without going through Azure modifying one the intrinsic settings. Hence the Resource Provider must bump up the Resource </w:t>
+      </w:r>
+      <w:proofErr w:type="spellStart"/>
+      <w:r>
+        <w:rPr>
+          <w:i/>
+          <w:sz w:val="20"/>
+        </w:rPr>
+        <w:t>ETag</w:t>
+      </w:r>
+      <w:proofErr w:type="spellEnd"/>
+      <w:r>
+        <w:rPr>
+          <w:i/>
+          <w:sz w:val="20"/>
+        </w:rPr>
+        <w:t xml:space="preserve"> to 2. So now if a user comes to Azure with existing Resource </w:t>
+      </w:r>
+      <w:proofErr w:type="spellStart"/>
+      <w:r>
+        <w:rPr>
+          <w:i/>
+          <w:sz w:val="20"/>
+        </w:rPr>
+        <w:t>ETag</w:t>
+      </w:r>
+      <w:proofErr w:type="spellEnd"/>
+      <w:r>
+        <w:rPr>
+          <w:i/>
+          <w:sz w:val="20"/>
+        </w:rPr>
+        <w:t xml:space="preserve"> </w:t>
+      </w:r>
+      <w:r>
+        <w:rPr>
+          <w:i/>
+          <w:sz w:val="20"/>
+        </w:rPr>
+        <w:t xml:space="preserve">as 1 Azure will Warn the user by letting them know that the resource’s </w:t>
+      </w:r>
+      <w:proofErr w:type="spellStart"/>
+      <w:r>
+        <w:rPr>
+          <w:i/>
+          <w:sz w:val="20"/>
+        </w:rPr>
+        <w:t>ETag</w:t>
+      </w:r>
+      <w:proofErr w:type="spellEnd"/>
+      <w:r>
+        <w:rPr>
+          <w:i/>
+          <w:sz w:val="20"/>
+        </w:rPr>
+        <w:t xml:space="preserve"> has </w:t>
+      </w:r>
+      <w:proofErr w:type="gramStart"/>
+      <w:r>
+        <w:rPr>
+          <w:i/>
+          <w:sz w:val="20"/>
+        </w:rPr>
+        <w:t>changed.</w:t>
+      </w:r>
+      <w:proofErr w:type="gramEnd"/>
     </w:p>
     <w:p>
       <w:pPr>
@@ -13333,7 +13952,23 @@
     </w:p>
     <w:p>
       <w:r>
-        <w:t xml:space="preserve">Azure when creating the resource will pass a unique increasing ETag to the resource provider. Resource Providers are expected to fill in the ETag of the created resource in the response. </w:t>
+        <w:t xml:space="preserve">Azure when creating the resource will pass a unique increasing </w:t>
+      </w:r>
+      <w:proofErr w:type="spellStart"/>
+      <w:r>
+        <w:t>ETag</w:t>
+      </w:r>
+      <w:proofErr w:type="spellEnd"/>
+      <w:r>
+        <w:t xml:space="preserve"> to the resource provider. Resource Providers are expected to fill in the </w:t>
+      </w:r>
+      <w:proofErr w:type="spellStart"/>
+      <w:r>
+        <w:t>ETag</w:t>
+      </w:r>
+      <w:proofErr w:type="spellEnd"/>
+      <w:r>
+        <w:t xml:space="preserve"> of the created resource in the response. </w:t>
       </w:r>
     </w:p>
     <w:p>
@@ -13382,11 +14017,19 @@
           <w:lang w:val="en"/>
         </w:rPr>
       </w:pPr>
+      <w:proofErr w:type="spellStart"/>
       <w:r>
         <w:rPr>
           <w:lang w:val="en"/>
         </w:rPr>
-        <w:t>ETag: "15"</w:t>
+        <w:t>ETag</w:t>
+      </w:r>
+      <w:proofErr w:type="spellEnd"/>
+      <w:r>
+        <w:rPr>
+          <w:lang w:val="en"/>
+        </w:rPr>
+        <w:t>: "15"</w:t>
       </w:r>
     </w:p>
     <w:p>
@@ -13421,7 +14064,15 @@
         </w:rPr>
       </w:pPr>
       <w:r>
-        <w:t xml:space="preserve">Azure for any subsequent updates will pass the current ETag in the </w:t>
+        <w:t xml:space="preserve">Azure for any subsequent updates will pass the current </w:t>
+      </w:r>
+      <w:proofErr w:type="spellStart"/>
+      <w:r>
+        <w:t>ETag</w:t>
+      </w:r>
+      <w:proofErr w:type="spellEnd"/>
+      <w:r>
+        <w:t xml:space="preserve"> in the </w:t>
       </w:r>
       <w:r>
         <w:rPr>
@@ -13430,38 +14081,79 @@
           <w:szCs w:val="20"/>
           <w:lang w:eastAsia="zh-CN"/>
         </w:rPr>
-        <w:t xml:space="preserve">“If-Match” field in the request header and the new ETag ID in the message body. </w:t>
-      </w:r>
-    </w:p>
-    <w:p>
-      <w:pPr>
-        <w:pStyle w:val="NoSpacing"/>
+        <w:t xml:space="preserve">“If-Match” field in the request header and the new </w:t>
+      </w:r>
+      <w:proofErr w:type="spellStart"/>
+      <w:r>
         <w:rPr>
           <w:rFonts w:ascii="Verdana" w:eastAsia="SimSun" w:hAnsi="Verdana" w:cs="Times New Roman"/>
           <w:sz w:val="18"/>
           <w:szCs w:val="20"/>
           <w:lang w:eastAsia="zh-CN"/>
         </w:rPr>
-      </w:pPr>
-    </w:p>
-    <w:p>
-      <w:pPr>
-        <w:pStyle w:val="NoSpacing"/>
+        <w:t>ETag</w:t>
+      </w:r>
+      <w:proofErr w:type="spellEnd"/>
+      <w:r>
         <w:rPr>
           <w:rFonts w:ascii="Verdana" w:eastAsia="SimSun" w:hAnsi="Verdana" w:cs="Times New Roman"/>
           <w:sz w:val="18"/>
           <w:szCs w:val="20"/>
           <w:lang w:eastAsia="zh-CN"/>
         </w:rPr>
-      </w:pPr>
-      <w:r>
+        <w:t xml:space="preserve"> ID in the message body. </w:t>
+      </w:r>
+    </w:p>
+    <w:p>
+      <w:pPr>
+        <w:pStyle w:val="NoSpacing"/>
         <w:rPr>
           <w:rFonts w:ascii="Verdana" w:eastAsia="SimSun" w:hAnsi="Verdana" w:cs="Times New Roman"/>
           <w:sz w:val="18"/>
           <w:szCs w:val="20"/>
           <w:lang w:eastAsia="zh-CN"/>
         </w:rPr>
-        <w:t xml:space="preserve">The resource provider is expected to match the ETag passed in the header to the one it has currently and accept only the operations in which these match. </w:t>
+      </w:pPr>
+    </w:p>
+    <w:p>
+      <w:pPr>
+        <w:pStyle w:val="NoSpacing"/>
+        <w:rPr>
+          <w:rFonts w:ascii="Verdana" w:eastAsia="SimSun" w:hAnsi="Verdana" w:cs="Times New Roman"/>
+          <w:sz w:val="18"/>
+          <w:szCs w:val="20"/>
+          <w:lang w:eastAsia="zh-CN"/>
+        </w:rPr>
+      </w:pPr>
+      <w:r>
+        <w:rPr>
+          <w:rFonts w:ascii="Verdana" w:eastAsia="SimSun" w:hAnsi="Verdana" w:cs="Times New Roman"/>
+          <w:sz w:val="18"/>
+          <w:szCs w:val="20"/>
+          <w:lang w:eastAsia="zh-CN"/>
+        </w:rPr>
+        <w:lastRenderedPageBreak/>
+        <w:t xml:space="preserve">The resource provider is expected to match the </w:t>
+      </w:r>
+      <w:proofErr w:type="spellStart"/>
+      <w:r>
+        <w:rPr>
+          <w:rFonts w:ascii="Verdana" w:eastAsia="SimSun" w:hAnsi="Verdana" w:cs="Times New Roman"/>
+          <w:sz w:val="18"/>
+          <w:szCs w:val="20"/>
+          <w:lang w:eastAsia="zh-CN"/>
+        </w:rPr>
+        <w:t>ETag</w:t>
+      </w:r>
+      <w:proofErr w:type="spellEnd"/>
+      <w:r>
+        <w:rPr>
+          <w:rFonts w:ascii="Verdana" w:eastAsia="SimSun" w:hAnsi="Verdana" w:cs="Times New Roman"/>
+          <w:sz w:val="18"/>
+          <w:szCs w:val="20"/>
+          <w:lang w:eastAsia="zh-CN"/>
+        </w:rPr>
+        <w:t xml:space="preserve"> passed in the header to the one it has currently and accept only the operations in which these match. </w:t>
       </w:r>
     </w:p>
     <w:p>
@@ -13509,7 +14201,21 @@
         <w:rPr>
           <w:lang w:val="en"/>
         </w:rPr>
-        <w:t>PUT …/cloudservices/{cs-name}/resources/{resource-type}/{resource-nm}</w:t>
+        <w:t>PUT …/cloudservices</w:t>
+      </w:r>
+      <w:proofErr w:type="gramStart"/>
+      <w:r>
+        <w:rPr>
+          <w:lang w:val="en"/>
+        </w:rPr>
+        <w:t>/{</w:t>
+      </w:r>
+      <w:proofErr w:type="gramEnd"/>
+      <w:r>
+        <w:rPr>
+          <w:lang w:val="en"/>
+        </w:rPr>
+        <w:t>cs-name}/resources/{resource-type}/{resource-nm}</w:t>
       </w:r>
     </w:p>
     <w:p>
@@ -13539,8 +14245,16 @@
         <w:rPr>
           <w:lang w:val="en"/>
         </w:rPr>
-        <w:t>If-Match:15</w:t>
-      </w:r>
+        <w:t>If-Match</w:t>
+      </w:r>
+      <w:proofErr w:type="gramStart"/>
+      <w:r>
+        <w:rPr>
+          <w:lang w:val="en"/>
+        </w:rPr>
+        <w:t>:15</w:t>
+      </w:r>
+      <w:proofErr w:type="gramEnd"/>
       <w:r>
         <w:rPr>
           <w:lang w:val="en" w:eastAsia="zh-CN"/>
@@ -13584,7 +14298,21 @@
         <w:rPr>
           <w:lang w:val="en"/>
         </w:rPr>
-        <w:t>PUT …/cloudservices/{cs-name}/resources/{resource-type}/{resource-nm}</w:t>
+        <w:t>PUT …/cloudservices</w:t>
+      </w:r>
+      <w:proofErr w:type="gramStart"/>
+      <w:r>
+        <w:rPr>
+          <w:lang w:val="en"/>
+        </w:rPr>
+        <w:t>/{</w:t>
+      </w:r>
+      <w:proofErr w:type="gramEnd"/>
+      <w:r>
+        <w:rPr>
+          <w:lang w:val="en"/>
+        </w:rPr>
+        <w:t>cs-name}/resources/{resource-type}/{resource-nm}</w:t>
       </w:r>
     </w:p>
     <w:p>
@@ -13634,7 +14362,27 @@
           <w:szCs w:val="18"/>
           <w:lang w:val="en"/>
         </w:rPr>
-        <w:t xml:space="preserve">  &lt;CloudServiceSettings&gt;</w:t>
+        <w:t xml:space="preserve">  &lt;</w:t>
+      </w:r>
+      <w:proofErr w:type="spellStart"/>
+      <w:r>
+        <w:rPr>
+          <w:rFonts w:ascii="Courier New" w:hAnsi="Courier New" w:cs="Courier New"/>
+          <w:sz w:val="14"/>
+          <w:szCs w:val="18"/>
+          <w:lang w:val="en"/>
+        </w:rPr>
+        <w:t>CloudServiceSettings</w:t>
+      </w:r>
+      <w:proofErr w:type="spellEnd"/>
+      <w:r>
+        <w:rPr>
+          <w:rFonts w:ascii="Courier New" w:hAnsi="Courier New" w:cs="Courier New"/>
+          <w:sz w:val="14"/>
+          <w:szCs w:val="18"/>
+          <w:lang w:val="en"/>
+        </w:rPr>
+        <w:t>&gt;</w:t>
       </w:r>
     </w:p>
     <w:p>
@@ -13684,7 +14432,27 @@
           <w:szCs w:val="18"/>
           <w:lang w:val="en"/>
         </w:rPr>
-        <w:t xml:space="preserve">  &lt;/CloudServiceSettings&gt;</w:t>
+        <w:t xml:space="preserve">  &lt;/</w:t>
+      </w:r>
+      <w:proofErr w:type="spellStart"/>
+      <w:r>
+        <w:rPr>
+          <w:rFonts w:ascii="Courier New" w:hAnsi="Courier New" w:cs="Courier New"/>
+          <w:sz w:val="14"/>
+          <w:szCs w:val="18"/>
+          <w:lang w:val="en"/>
+        </w:rPr>
+        <w:t>CloudServiceSettings</w:t>
+      </w:r>
+      <w:proofErr w:type="spellEnd"/>
+      <w:r>
+        <w:rPr>
+          <w:rFonts w:ascii="Courier New" w:hAnsi="Courier New" w:cs="Courier New"/>
+          <w:sz w:val="14"/>
+          <w:szCs w:val="18"/>
+          <w:lang w:val="en"/>
+        </w:rPr>
+        <w:t>&gt;</w:t>
       </w:r>
     </w:p>
     <w:p>
@@ -13709,7 +14477,47 @@
           <w:szCs w:val="18"/>
           <w:lang w:val="en"/>
         </w:rPr>
-        <w:t xml:space="preserve">  &lt;ETag&gt;16&lt;/ETag&gt;</w:t>
+        <w:t xml:space="preserve">  &lt;</w:t>
+      </w:r>
+      <w:proofErr w:type="spellStart"/>
+      <w:r>
+        <w:rPr>
+          <w:rFonts w:ascii="Courier New" w:hAnsi="Courier New" w:cs="Courier New"/>
+          <w:sz w:val="18"/>
+          <w:szCs w:val="18"/>
+          <w:lang w:val="en"/>
+        </w:rPr>
+        <w:t>ETag</w:t>
+      </w:r>
+      <w:proofErr w:type="spellEnd"/>
+      <w:r>
+        <w:rPr>
+          <w:rFonts w:ascii="Courier New" w:hAnsi="Courier New" w:cs="Courier New"/>
+          <w:sz w:val="18"/>
+          <w:szCs w:val="18"/>
+          <w:lang w:val="en"/>
+        </w:rPr>
+        <w:t>&gt;16&lt;/</w:t>
+      </w:r>
+      <w:proofErr w:type="spellStart"/>
+      <w:r>
+        <w:rPr>
+          <w:rFonts w:ascii="Courier New" w:hAnsi="Courier New" w:cs="Courier New"/>
+          <w:sz w:val="18"/>
+          <w:szCs w:val="18"/>
+          <w:lang w:val="en"/>
+        </w:rPr>
+        <w:t>ETag</w:t>
+      </w:r>
+      <w:proofErr w:type="spellEnd"/>
+      <w:r>
+        <w:rPr>
+          <w:rFonts w:ascii="Courier New" w:hAnsi="Courier New" w:cs="Courier New"/>
+          <w:sz w:val="18"/>
+          <w:szCs w:val="18"/>
+          <w:lang w:val="en"/>
+        </w:rPr>
+        <w:t>&gt;</w:t>
       </w:r>
     </w:p>
     <w:p>
@@ -13809,8 +14617,19 @@
           <w:szCs w:val="18"/>
           <w:lang w:val="en"/>
         </w:rPr>
-        <w:t xml:space="preserve">    ... Resource defined structure ...</w:t>
-      </w:r>
+        <w:t xml:space="preserve">    ... Resource defined </w:t>
+      </w:r>
+      <w:proofErr w:type="gramStart"/>
+      <w:r>
+        <w:rPr>
+          <w:rFonts w:ascii="Courier New" w:hAnsi="Courier New" w:cs="Courier New"/>
+          <w:sz w:val="14"/>
+          <w:szCs w:val="18"/>
+          <w:lang w:val="en"/>
+        </w:rPr>
+        <w:t>structure ...</w:t>
+      </w:r>
+      <w:proofErr w:type="gramEnd"/>
     </w:p>
     <w:p>
       <w:pPr>
@@ -13881,7 +14700,21 @@
         <w:rPr>
           <w:lang w:eastAsia="zh-CN"/>
         </w:rPr>
-        <w:t>In cases it does the resource is mutated and the new version is returned in the response header [the ETag will be same as that provided in the request message body]</w:t>
+        <w:t xml:space="preserve">In cases it does the resource is mutated and the new version is returned in the response header [the </w:t>
+      </w:r>
+      <w:proofErr w:type="spellStart"/>
+      <w:r>
+        <w:rPr>
+          <w:lang w:eastAsia="zh-CN"/>
+        </w:rPr>
+        <w:t>ETag</w:t>
+      </w:r>
+      <w:proofErr w:type="spellEnd"/>
+      <w:r>
+        <w:rPr>
+          <w:lang w:eastAsia="zh-CN"/>
+        </w:rPr>
+        <w:t xml:space="preserve"> will be same as that provided in the request message body]</w:t>
       </w:r>
     </w:p>
     <w:p>
@@ -13923,11 +14756,19 @@
           <w:lang w:val="en"/>
         </w:rPr>
       </w:pPr>
+      <w:proofErr w:type="spellStart"/>
       <w:r>
         <w:rPr>
           <w:lang w:val="en"/>
         </w:rPr>
-        <w:t>ETag: "16"</w:t>
+        <w:t>ETag</w:t>
+      </w:r>
+      <w:proofErr w:type="spellEnd"/>
+      <w:r>
+        <w:rPr>
+          <w:lang w:val="en"/>
+        </w:rPr>
+        <w:t>: "16"</w:t>
       </w:r>
     </w:p>
     <w:p>
@@ -13940,7 +14781,23 @@
         <w:pStyle w:val="NoSpacing"/>
       </w:pPr>
       <w:r>
-        <w:t xml:space="preserve">In cases when the ETag of a resource on the Resource provider isn’t the same as that provided by Azure in the “If-Match” clause. You should respond back with a 412 Precondition Failed and the Current IncarantionID of the resource at your end. Such situations can occur if the resource was modified since last time Azure interacted with you on that resource. </w:t>
+        <w:t xml:space="preserve">In cases when the </w:t>
+      </w:r>
+      <w:proofErr w:type="spellStart"/>
+      <w:r>
+        <w:t>ETag</w:t>
+      </w:r>
+      <w:proofErr w:type="spellEnd"/>
+      <w:r>
+        <w:t xml:space="preserve"> of a resource on the Resource provider isn’t the same as that provided by Azure in the “If-Match” clause. You should respond back with a 412 Precondition Failed and the Current </w:t>
+      </w:r>
+      <w:proofErr w:type="spellStart"/>
+      <w:r>
+        <w:t>IncarantionID</w:t>
+      </w:r>
+      <w:proofErr w:type="spellEnd"/>
+      <w:r>
+        <w:t xml:space="preserve"> of the resource at your end. Such situations can occur if the resource was modified since last time Azure interacted with you on that resource. </w:t>
       </w:r>
     </w:p>
     <w:p>
@@ -13985,11 +14842,19 @@
           <w:lang w:val="en"/>
         </w:rPr>
       </w:pPr>
+      <w:proofErr w:type="spellStart"/>
       <w:r>
         <w:rPr>
           <w:lang w:val="en"/>
         </w:rPr>
-        <w:t>ETag: "16"</w:t>
+        <w:t>ETag</w:t>
+      </w:r>
+      <w:proofErr w:type="spellEnd"/>
+      <w:r>
+        <w:rPr>
+          <w:lang w:val="en"/>
+        </w:rPr>
+        <w:t>: "16"</w:t>
       </w:r>
     </w:p>
     <w:p>
@@ -14047,7 +14912,7 @@
       <w:bookmarkStart w:id="110" w:name="_Toc333494366"/>
       <w:bookmarkStart w:id="111" w:name="_Toc333351100"/>
       <w:bookmarkStart w:id="112" w:name="_Toc335863070"/>
-      <w:bookmarkEnd w:id="98"/>
+      <w:bookmarkEnd w:id="99"/>
       <w:r>
         <w:t xml:space="preserve">Updates to an Existing </w:t>
       </w:r>
@@ -14068,7 +14933,15 @@
         <w:pStyle w:val="NoSpacing"/>
       </w:pPr>
       <w:r>
-        <w:t>When users issue changes to existing resources, Azure calls into RPs to effect the required changes. These requests will bear an ETag which is a monotonica</w:t>
+        <w:t xml:space="preserve">When users issue changes to existing resources, Azure calls into RPs to effect the required changes. These requests will bear an </w:t>
+      </w:r>
+      <w:proofErr w:type="spellStart"/>
+      <w:r>
+        <w:t>ETag</w:t>
+      </w:r>
+      <w:proofErr w:type="spellEnd"/>
+      <w:r>
+        <w:t xml:space="preserve"> which is a monotonica</w:t>
       </w:r>
       <w:r>
         <w:softHyphen/>
@@ -14312,7 +15185,15 @@
         </w:r>
       </w:hyperlink>
       <w:r>
-        <w:t xml:space="preserve"> with a new ETag.</w:t>
+        <w:t xml:space="preserve"> with a new </w:t>
+      </w:r>
+      <w:proofErr w:type="spellStart"/>
+      <w:r>
+        <w:t>ETag</w:t>
+      </w:r>
+      <w:proofErr w:type="spellEnd"/>
+      <w:r>
+        <w:t>.</w:t>
       </w:r>
     </w:p>
     <w:p>
@@ -14352,6 +15233,7 @@
       <w:bookmarkEnd w:id="121"/>
       <w:bookmarkEnd w:id="122"/>
       <w:r>
+        <w:lastRenderedPageBreak/>
         <w:t>Gets on Existing Resources</w:t>
       </w:r>
       <w:bookmarkEnd w:id="123"/>
@@ -14646,7 +15528,23 @@
                 <w:rFonts w:ascii="Courier New" w:hAnsi="Courier New" w:cs="Courier New"/>
                 <w:sz w:val="20"/>
               </w:rPr>
-              <w:t>Returns the Resource [{resource-type}/{resource-name}] within the CloudService.</w:t>
+              <w:t>Returns the Resource [{resource-type}</w:t>
+            </w:r>
+            <w:proofErr w:type="gramStart"/>
+            <w:r>
+              <w:rPr>
+                <w:rFonts w:ascii="Courier New" w:hAnsi="Courier New" w:cs="Courier New"/>
+                <w:sz w:val="20"/>
+              </w:rPr>
+              <w:t>/{</w:t>
+            </w:r>
+            <w:proofErr w:type="gramEnd"/>
+            <w:r>
+              <w:rPr>
+                <w:rFonts w:ascii="Courier New" w:hAnsi="Courier New" w:cs="Courier New"/>
+                <w:sz w:val="20"/>
+              </w:rPr>
+              <w:t>resource-name}] within the CloudService.</w:t>
             </w:r>
           </w:p>
         </w:tc>
@@ -15405,7 +16303,23 @@
           <w:rFonts w:ascii="Courier New" w:hAnsi="Courier New" w:cs="Courier New"/>
           <w:sz w:val="20"/>
         </w:rPr>
-        <w:t>https://&lt;registered-resource-provider-endpoint&gt;/ subscriptions/{subscriptionId}/cloudservices/{cloud-service-name}/Resources/{resource-type}/{resource-name}</w:t>
+        <w:t>https://&lt;registered-resource-provider-endpoint&gt;/ subscriptions</w:t>
+      </w:r>
+      <w:proofErr w:type="gramStart"/>
+      <w:r>
+        <w:rPr>
+          <w:rFonts w:ascii="Courier New" w:hAnsi="Courier New" w:cs="Courier New"/>
+          <w:sz w:val="20"/>
+        </w:rPr>
+        <w:t>/{</w:t>
+      </w:r>
+      <w:proofErr w:type="gramEnd"/>
+      <w:r>
+        <w:rPr>
+          <w:rFonts w:ascii="Courier New" w:hAnsi="Courier New" w:cs="Courier New"/>
+          <w:sz w:val="20"/>
+        </w:rPr>
+        <w:t>subscriptionId}/cloudservices/{cloud-service-name}/Resources/{resource-type}/{resource-name}</w:t>
       </w:r>
     </w:p>
     <w:p>
@@ -15536,6 +16450,7 @@
         </w:rPr>
         <w:t xml:space="preserve">  &lt;</w:t>
       </w:r>
+      <w:proofErr w:type="spellStart"/>
       <w:r>
         <w:rPr>
           <w:rFonts w:ascii="Consolas" w:hAnsi="Consolas" w:cs="Consolas"/>
@@ -15545,6 +16460,7 @@
         </w:rPr>
         <w:t>CloudServiceSettings</w:t>
       </w:r>
+      <w:proofErr w:type="spellEnd"/>
       <w:r>
         <w:rPr>
           <w:rFonts w:ascii="Consolas" w:hAnsi="Consolas" w:cs="Consolas"/>
@@ -15667,6 +16583,7 @@
         </w:rPr>
         <w:t xml:space="preserve">  &lt;/</w:t>
       </w:r>
+      <w:proofErr w:type="spellStart"/>
       <w:r>
         <w:rPr>
           <w:rFonts w:ascii="Consolas" w:hAnsi="Consolas" w:cs="Consolas"/>
@@ -15676,6 +16593,7 @@
         </w:rPr>
         <w:t>CloudServiceSettings</w:t>
       </w:r>
+      <w:proofErr w:type="spellEnd"/>
       <w:r>
         <w:rPr>
           <w:rFonts w:ascii="Consolas" w:hAnsi="Consolas" w:cs="Consolas"/>
@@ -15723,6 +16641,7 @@
         </w:rPr>
         <w:t>&lt;</w:t>
       </w:r>
+      <w:proofErr w:type="spellStart"/>
       <w:r>
         <w:rPr>
           <w:rFonts w:ascii="Consolas" w:hAnsi="Consolas" w:cs="Consolas"/>
@@ -15732,6 +16651,7 @@
         </w:rPr>
         <w:t>ETag</w:t>
       </w:r>
+      <w:proofErr w:type="spellEnd"/>
       <w:r>
         <w:rPr>
           <w:rFonts w:ascii="Consolas" w:hAnsi="Consolas" w:cs="Consolas"/>
@@ -15758,6 +16678,7 @@
         </w:rPr>
         <w:t>&lt;/</w:t>
       </w:r>
+      <w:proofErr w:type="spellStart"/>
       <w:r>
         <w:rPr>
           <w:rFonts w:ascii="Consolas" w:hAnsi="Consolas" w:cs="Consolas"/>
@@ -15767,6 +16688,7 @@
         </w:rPr>
         <w:t>ETag</w:t>
       </w:r>
+      <w:proofErr w:type="spellEnd"/>
       <w:r>
         <w:rPr>
           <w:rFonts w:ascii="Consolas" w:hAnsi="Consolas" w:cs="Consolas"/>
@@ -16013,8 +16935,18 @@
           <w:sz w:val="19"/>
           <w:szCs w:val="19"/>
         </w:rPr>
-        <w:t xml:space="preserve">    ... Resource defined structure ...</w:t>
-      </w:r>
+        <w:t xml:space="preserve">    ... Resource defined </w:t>
+      </w:r>
+      <w:proofErr w:type="gramStart"/>
+      <w:r>
+        <w:rPr>
+          <w:rFonts w:ascii="Consolas" w:hAnsi="Consolas" w:cs="Consolas"/>
+          <w:sz w:val="19"/>
+          <w:szCs w:val="19"/>
+        </w:rPr>
+        <w:t>structure ...</w:t>
+      </w:r>
+      <w:proofErr w:type="gramEnd"/>
     </w:p>
     <w:p>
       <w:pPr>
@@ -16461,6 +17393,7 @@
         </w:rPr>
         <w:t>&gt;</w:t>
       </w:r>
+      <w:proofErr w:type="spellStart"/>
       <w:r>
         <w:rPr>
           <w:rFonts w:ascii="Consolas" w:hAnsi="Consolas" w:cs="Consolas"/>
@@ -16469,6 +17402,7 @@
         </w:rPr>
         <w:t>Started|Stopped|Paused</w:t>
       </w:r>
+      <w:proofErr w:type="spellEnd"/>
       <w:r>
         <w:rPr>
           <w:rFonts w:ascii="Consolas" w:hAnsi="Consolas" w:cs="Consolas"/>
@@ -16525,6 +17459,7 @@
         </w:rPr>
         <w:t xml:space="preserve">  &lt;</w:t>
       </w:r>
+      <w:proofErr w:type="spellStart"/>
       <w:r>
         <w:rPr>
           <w:rFonts w:ascii="Consolas" w:hAnsi="Consolas" w:cs="Consolas"/>
@@ -16534,6 +17469,7 @@
         </w:rPr>
         <w:t>SubState</w:t>
       </w:r>
+      <w:proofErr w:type="spellEnd"/>
       <w:r>
         <w:rPr>
           <w:rFonts w:ascii="Consolas" w:hAnsi="Consolas" w:cs="Consolas"/>
@@ -16560,6 +17496,7 @@
         </w:rPr>
         <w:t>&lt;/</w:t>
       </w:r>
+      <w:proofErr w:type="spellStart"/>
       <w:r>
         <w:rPr>
           <w:rFonts w:ascii="Consolas" w:hAnsi="Consolas" w:cs="Consolas"/>
@@ -16569,6 +17506,7 @@
         </w:rPr>
         <w:t>SubState</w:t>
       </w:r>
+      <w:proofErr w:type="spellEnd"/>
       <w:r>
         <w:rPr>
           <w:rFonts w:ascii="Consolas" w:hAnsi="Consolas" w:cs="Consolas"/>
@@ -16672,6 +17610,7 @@
         </w:rPr>
         <w:t>&gt;</w:t>
       </w:r>
+      <w:proofErr w:type="spellStart"/>
       <w:r>
         <w:rPr>
           <w:rFonts w:ascii="Consolas" w:hAnsi="Consolas" w:cs="Consolas"/>
@@ -16680,6 +17619,7 @@
         </w:rPr>
         <w:t>Succeeded|Failed</w:t>
       </w:r>
+      <w:proofErr w:type="spellEnd"/>
       <w:r>
         <w:rPr>
           <w:rFonts w:ascii="Consolas" w:hAnsi="Consolas" w:cs="Consolas"/>
@@ -17081,7 +18021,23 @@
           <w:rFonts w:ascii="Courier New" w:hAnsi="Courier New" w:cs="Courier New"/>
           <w:sz w:val="20"/>
         </w:rPr>
-        <w:t>&lt;registered-resource-provider-endpoint&gt;/ subscriptions/{subscriptionId}/cloudservices/{cloud-service-name}/</w:t>
+        <w:t>&lt;registered-resource-provider-endpoint&gt;/ subscriptions</w:t>
+      </w:r>
+      <w:proofErr w:type="gramStart"/>
+      <w:r>
+        <w:rPr>
+          <w:rFonts w:ascii="Courier New" w:hAnsi="Courier New" w:cs="Courier New"/>
+          <w:sz w:val="20"/>
+        </w:rPr>
+        <w:t>/{</w:t>
+      </w:r>
+      <w:proofErr w:type="gramEnd"/>
+      <w:r>
+        <w:rPr>
+          <w:rFonts w:ascii="Courier New" w:hAnsi="Courier New" w:cs="Courier New"/>
+          <w:sz w:val="20"/>
+        </w:rPr>
+        <w:t>subscriptionId}/cloudservices/{cloud-service-name}/</w:t>
       </w:r>
     </w:p>
     <w:p>
@@ -17211,6 +18167,7 @@
         </w:rPr>
         <w:t xml:space="preserve">  &lt;</w:t>
       </w:r>
+      <w:proofErr w:type="spellStart"/>
       <w:r>
         <w:rPr>
           <w:rFonts w:ascii="Consolas" w:hAnsi="Consolas" w:cs="Consolas"/>
@@ -17220,6 +18177,7 @@
         </w:rPr>
         <w:t>GeoLocation</w:t>
       </w:r>
+      <w:proofErr w:type="spellEnd"/>
       <w:r>
         <w:rPr>
           <w:rFonts w:ascii="Consolas" w:hAnsi="Consolas" w:cs="Consolas"/>
@@ -17246,6 +18204,7 @@
         </w:rPr>
         <w:t>&lt;/</w:t>
       </w:r>
+      <w:proofErr w:type="spellStart"/>
       <w:r>
         <w:rPr>
           <w:rFonts w:ascii="Consolas" w:hAnsi="Consolas" w:cs="Consolas"/>
@@ -17255,6 +18214,7 @@
         </w:rPr>
         <w:t>GeoLocation</w:t>
       </w:r>
+      <w:proofErr w:type="spellEnd"/>
       <w:r>
         <w:rPr>
           <w:rFonts w:ascii="Consolas" w:hAnsi="Consolas" w:cs="Consolas"/>
@@ -17470,6 +18430,7 @@
         </w:rPr>
         <w:t xml:space="preserve">      &lt;</w:t>
       </w:r>
+      <w:proofErr w:type="spellStart"/>
       <w:r>
         <w:rPr>
           <w:rFonts w:ascii="Consolas" w:hAnsi="Consolas" w:cs="Consolas"/>
@@ -17479,6 +18440,7 @@
         </w:rPr>
         <w:t>ETag</w:t>
       </w:r>
+      <w:proofErr w:type="spellEnd"/>
       <w:r>
         <w:rPr>
           <w:rFonts w:ascii="Consolas" w:hAnsi="Consolas" w:cs="Consolas"/>
@@ -17505,6 +18467,7 @@
         </w:rPr>
         <w:t>&lt;/</w:t>
       </w:r>
+      <w:proofErr w:type="spellStart"/>
       <w:r>
         <w:rPr>
           <w:rFonts w:ascii="Consolas" w:hAnsi="Consolas" w:cs="Consolas"/>
@@ -17514,6 +18477,7 @@
         </w:rPr>
         <w:t>ETag</w:t>
       </w:r>
+      <w:proofErr w:type="spellEnd"/>
       <w:r>
         <w:rPr>
           <w:rFonts w:ascii="Consolas" w:hAnsi="Consolas" w:cs="Consolas"/>
@@ -17843,8 +18807,19 @@
           <w:sz w:val="19"/>
           <w:szCs w:val="19"/>
         </w:rPr>
-        <w:t xml:space="preserve">        ... Resource defined structure ...</w:t>
-      </w:r>
+        <w:lastRenderedPageBreak/>
+        <w:t xml:space="preserve">        ... Resource defined </w:t>
+      </w:r>
+      <w:proofErr w:type="gramStart"/>
+      <w:r>
+        <w:rPr>
+          <w:rFonts w:ascii="Consolas" w:hAnsi="Consolas" w:cs="Consolas"/>
+          <w:sz w:val="19"/>
+          <w:szCs w:val="19"/>
+        </w:rPr>
+        <w:t>structure ...</w:t>
+      </w:r>
+      <w:proofErr w:type="gramEnd"/>
     </w:p>
     <w:p>
       <w:pPr>
@@ -18292,6 +19267,7 @@
         </w:rPr>
         <w:t>&gt;</w:t>
       </w:r>
+      <w:proofErr w:type="spellStart"/>
       <w:r>
         <w:rPr>
           <w:rFonts w:ascii="Consolas" w:hAnsi="Consolas" w:cs="Consolas"/>
@@ -18300,6 +19276,7 @@
         </w:rPr>
         <w:t>Started|Stopped|Paused</w:t>
       </w:r>
+      <w:proofErr w:type="spellEnd"/>
       <w:r>
         <w:rPr>
           <w:rFonts w:ascii="Consolas" w:hAnsi="Consolas" w:cs="Consolas"/>
@@ -18357,6 +19334,7 @@
         </w:rPr>
         <w:t xml:space="preserve">      &lt;</w:t>
       </w:r>
+      <w:proofErr w:type="spellStart"/>
       <w:r>
         <w:rPr>
           <w:rFonts w:ascii="Consolas" w:hAnsi="Consolas" w:cs="Consolas"/>
@@ -18375,6 +19353,7 @@
         </w:rPr>
         <w:t>Status</w:t>
       </w:r>
+      <w:proofErr w:type="spellEnd"/>
       <w:r>
         <w:rPr>
           <w:rFonts w:ascii="Consolas" w:hAnsi="Consolas" w:cs="Consolas"/>
@@ -18401,6 +19380,7 @@
         </w:rPr>
         <w:t>&lt;/</w:t>
       </w:r>
+      <w:proofErr w:type="spellStart"/>
       <w:r>
         <w:rPr>
           <w:rFonts w:ascii="Consolas" w:hAnsi="Consolas" w:cs="Consolas"/>
@@ -18419,6 +19399,7 @@
         </w:rPr>
         <w:t>Status</w:t>
       </w:r>
+      <w:proofErr w:type="spellEnd"/>
       <w:r>
         <w:rPr>
           <w:rFonts w:ascii="Consolas" w:hAnsi="Consolas" w:cs="Consolas"/>
@@ -18591,7 +19572,23 @@
           <w:rFonts w:ascii="Courier New" w:hAnsi="Courier New" w:cs="Courier New"/>
           <w:sz w:val="20"/>
         </w:rPr>
-        <w:t>&lt;registered-resource-provider-endpoint&gt;/ subscriptions/{subscriptionId}/cloudservices/</w:t>
+        <w:t>&lt;registered-resource-provider-endpoint&gt;/ subscriptions</w:t>
+      </w:r>
+      <w:proofErr w:type="gramStart"/>
+      <w:r>
+        <w:rPr>
+          <w:rFonts w:ascii="Courier New" w:hAnsi="Courier New" w:cs="Courier New"/>
+          <w:sz w:val="20"/>
+        </w:rPr>
+        <w:t>/{</w:t>
+      </w:r>
+      <w:proofErr w:type="gramEnd"/>
+      <w:r>
+        <w:rPr>
+          <w:rFonts w:ascii="Courier New" w:hAnsi="Courier New" w:cs="Courier New"/>
+          <w:sz w:val="20"/>
+        </w:rPr>
+        <w:t>subscriptionId}/cloudservices/</w:t>
       </w:r>
     </w:p>
     <w:p>
@@ -18769,6 +19766,7 @@
         </w:rPr>
         <w:t xml:space="preserve">    &lt;</w:t>
       </w:r>
+      <w:proofErr w:type="spellStart"/>
       <w:r>
         <w:rPr>
           <w:rFonts w:ascii="Consolas" w:hAnsi="Consolas" w:cs="Consolas"/>
@@ -18778,6 +19776,7 @@
         </w:rPr>
         <w:t>GeoLocation</w:t>
       </w:r>
+      <w:proofErr w:type="spellEnd"/>
       <w:r>
         <w:rPr>
           <w:rFonts w:ascii="Consolas" w:hAnsi="Consolas" w:cs="Consolas"/>
@@ -18804,6 +19803,7 @@
         </w:rPr>
         <w:t>&lt;/</w:t>
       </w:r>
+      <w:proofErr w:type="spellStart"/>
       <w:r>
         <w:rPr>
           <w:rFonts w:ascii="Consolas" w:hAnsi="Consolas" w:cs="Consolas"/>
@@ -18813,6 +19813,7 @@
         </w:rPr>
         <w:t>GeoLocation</w:t>
       </w:r>
+      <w:proofErr w:type="spellEnd"/>
       <w:r>
         <w:rPr>
           <w:rFonts w:ascii="Consolas" w:hAnsi="Consolas" w:cs="Consolas"/>
@@ -18848,7 +19849,25 @@
           <w:sz w:val="19"/>
           <w:szCs w:val="19"/>
         </w:rPr>
-        <w:t xml:space="preserve">    &lt;Name&gt;cloudservice-name&lt;/Name&gt;</w:t>
+        <w:t xml:space="preserve">    &lt;Name&gt;</w:t>
+      </w:r>
+      <w:proofErr w:type="spellStart"/>
+      <w:r>
+        <w:rPr>
+          <w:rFonts w:ascii="Consolas" w:hAnsi="Consolas" w:cs="Consolas"/>
+          <w:sz w:val="19"/>
+          <w:szCs w:val="19"/>
+        </w:rPr>
+        <w:t>cloudservice</w:t>
+      </w:r>
+      <w:proofErr w:type="spellEnd"/>
+      <w:r>
+        <w:rPr>
+          <w:rFonts w:ascii="Consolas" w:hAnsi="Consolas" w:cs="Consolas"/>
+          <w:sz w:val="19"/>
+          <w:szCs w:val="19"/>
+        </w:rPr>
+        <w:t>-name&lt;/Name&gt;</w:t>
       </w:r>
     </w:p>
     <w:p>
@@ -19055,6 +20074,7 @@
         </w:rPr>
         <w:t xml:space="preserve">        &lt;</w:t>
       </w:r>
+      <w:proofErr w:type="spellStart"/>
       <w:r>
         <w:rPr>
           <w:rFonts w:ascii="Consolas" w:hAnsi="Consolas" w:cs="Consolas"/>
@@ -19064,6 +20084,7 @@
         </w:rPr>
         <w:t>ETag</w:t>
       </w:r>
+      <w:proofErr w:type="spellEnd"/>
       <w:r>
         <w:rPr>
           <w:rFonts w:ascii="Consolas" w:hAnsi="Consolas" w:cs="Consolas"/>
@@ -19090,6 +20111,7 @@
         </w:rPr>
         <w:t>&lt;/</w:t>
       </w:r>
+      <w:proofErr w:type="spellStart"/>
       <w:r>
         <w:rPr>
           <w:rFonts w:ascii="Consolas" w:hAnsi="Consolas" w:cs="Consolas"/>
@@ -19099,6 +20121,7 @@
         </w:rPr>
         <w:t>ETag</w:t>
       </w:r>
+      <w:proofErr w:type="spellEnd"/>
       <w:r>
         <w:rPr>
           <w:rFonts w:ascii="Consolas" w:hAnsi="Consolas" w:cs="Consolas"/>
@@ -19427,8 +20450,18 @@
           <w:sz w:val="19"/>
           <w:szCs w:val="19"/>
         </w:rPr>
-        <w:t xml:space="preserve">          ... Resource defined structure ...</w:t>
-      </w:r>
+        <w:t xml:space="preserve">          ... Resource defined </w:t>
+      </w:r>
+      <w:proofErr w:type="gramStart"/>
+      <w:r>
+        <w:rPr>
+          <w:rFonts w:ascii="Consolas" w:hAnsi="Consolas" w:cs="Consolas"/>
+          <w:sz w:val="19"/>
+          <w:szCs w:val="19"/>
+        </w:rPr>
+        <w:t>structure ...</w:t>
+      </w:r>
+      <w:proofErr w:type="gramEnd"/>
     </w:p>
     <w:p>
       <w:pPr>
@@ -19875,6 +20908,7 @@
         </w:rPr>
         <w:t>&gt;</w:t>
       </w:r>
+      <w:proofErr w:type="spellStart"/>
       <w:r>
         <w:rPr>
           <w:rFonts w:ascii="Consolas" w:hAnsi="Consolas" w:cs="Consolas"/>
@@ -19883,6 +20917,7 @@
         </w:rPr>
         <w:t>Started|Stopped|Paused</w:t>
       </w:r>
+      <w:proofErr w:type="spellEnd"/>
       <w:r>
         <w:rPr>
           <w:rFonts w:ascii="Consolas" w:hAnsi="Consolas" w:cs="Consolas"/>
@@ -19939,6 +20974,7 @@
         </w:rPr>
         <w:t xml:space="preserve">        &lt;</w:t>
       </w:r>
+      <w:proofErr w:type="spellStart"/>
       <w:r>
         <w:rPr>
           <w:rFonts w:ascii="Consolas" w:hAnsi="Consolas" w:cs="Consolas"/>
@@ -19957,6 +20993,7 @@
         </w:rPr>
         <w:t>Status</w:t>
       </w:r>
+      <w:proofErr w:type="spellEnd"/>
       <w:r>
         <w:rPr>
           <w:rFonts w:ascii="Consolas" w:hAnsi="Consolas" w:cs="Consolas"/>
@@ -19983,6 +21020,7 @@
         </w:rPr>
         <w:t>&lt;/</w:t>
       </w:r>
+      <w:proofErr w:type="spellStart"/>
       <w:r>
         <w:rPr>
           <w:rFonts w:ascii="Consolas" w:hAnsi="Consolas" w:cs="Consolas"/>
@@ -20001,6 +21039,7 @@
         </w:rPr>
         <w:t>Status</w:t>
       </w:r>
+      <w:proofErr w:type="spellEnd"/>
       <w:r>
         <w:rPr>
           <w:rFonts w:ascii="Consolas" w:hAnsi="Consolas" w:cs="Consolas"/>
@@ -20212,7 +21251,15 @@
         <w:t>500 Internal Server Error</w:t>
       </w:r>
       <w:r>
-        <w:t xml:space="preserve"> to the client. Similarly responses not received within 2 seconds will result in the resource State to be reported as “Unknown” with empty intrinsic settings.</w:t>
+        <w:t xml:space="preserve"> to the client. Similarly responses not received within 2 seconds will result in the </w:t>
+      </w:r>
+      <w:proofErr w:type="gramStart"/>
+      <w:r>
+        <w:t>resource</w:t>
+      </w:r>
+      <w:proofErr w:type="gramEnd"/>
+      <w:r>
+        <w:t xml:space="preserve"> State to be reported as “Unknown” with empty intrinsic settings.</w:t>
       </w:r>
     </w:p>
     <w:p>
@@ -20355,6 +21402,7 @@
                 <w:sz w:val="21"/>
                 <w:szCs w:val="21"/>
               </w:rPr>
+              <w:lastRenderedPageBreak/>
               <w:t xml:space="preserve">Method </w:t>
             </w:r>
           </w:p>
@@ -21070,11 +22118,19 @@
           <w:b/>
         </w:rPr>
       </w:pPr>
+      <w:proofErr w:type="gramStart"/>
       <w:r>
         <w:rPr>
           <w:b/>
         </w:rPr>
-        <w:t xml:space="preserve">Same as before. </w:t>
+        <w:t>Same as before.</w:t>
+      </w:r>
+      <w:proofErr w:type="gramEnd"/>
+      <w:r>
+        <w:rPr>
+          <w:b/>
+        </w:rPr>
+        <w:t xml:space="preserve"> </w:t>
       </w:r>
     </w:p>
     <w:p>
@@ -21177,7 +22233,15 @@
         <w:pStyle w:val="Note"/>
       </w:pPr>
       <w:r>
-        <w:t>If the status code is 404 (NotFound), Azure assumes that the resources have already been deleted. If the status code is in the 500-599 range or a timeout occurs, Azure will retry the operation. If the status code has any other value or the retries also fail, the resources will be treated as being in a failed state.</w:t>
+        <w:t>If the status code is 404 (</w:t>
+      </w:r>
+      <w:proofErr w:type="spellStart"/>
+      <w:r>
+        <w:t>NotFound</w:t>
+      </w:r>
+      <w:proofErr w:type="spellEnd"/>
+      <w:r>
+        <w:t>), Azure assumes that the resources have already been deleted. If the status code is in the 500-599 range or a timeout occurs, Azure will retry the operation. If the status code has any other value or the retries also fail, the resources will be treated as being in a failed state.</w:t>
       </w:r>
     </w:p>
     <w:p>
@@ -21249,6 +22313,7 @@
         </w:rPr>
       </w:pPr>
       <w:r>
+        <w:lastRenderedPageBreak/>
         <w:t>Usually a resource provider would choose to have a response when a resource deletion fails, so that error information can be returned to the caller. Note that even in this case the status code should still indicate success, as a failure to delete one resource does not imply failure of the entire operation</w:t>
       </w:r>
       <w:r>
@@ -21367,9 +22432,19 @@
             <w:hideMark/>
           </w:tcPr>
           <w:p>
-            <w:r>
-              <w:t>ResourceProviderType/ResourceType</w:t>
-            </w:r>
+            <w:proofErr w:type="spellStart"/>
+            <w:r>
+              <w:t>ResourceProviderType</w:t>
+            </w:r>
+            <w:proofErr w:type="spellEnd"/>
+            <w:r>
+              <w:t>/</w:t>
+            </w:r>
+            <w:proofErr w:type="spellStart"/>
+            <w:r>
+              <w:t>ResourceType</w:t>
+            </w:r>
+            <w:proofErr w:type="spellEnd"/>
           </w:p>
         </w:tc>
         <w:tc>
@@ -21691,14 +22766,14 @@
       <w:bookmarkStart w:id="185" w:name="_Toc333334875"/>
       <w:bookmarkStart w:id="186" w:name="_Toc333334835"/>
       <w:bookmarkStart w:id="187" w:name="_Toc333334876"/>
-      <w:bookmarkStart w:id="188" w:name="_Toc332899851"/>
-      <w:bookmarkStart w:id="189" w:name="_Toc333156647"/>
-      <w:bookmarkStart w:id="190" w:name="_Toc333272442"/>
-      <w:bookmarkStart w:id="191" w:name="_Toc333351106"/>
-      <w:bookmarkStart w:id="192" w:name="_Toc333494372"/>
-      <w:bookmarkStart w:id="193" w:name="_Toc333494681"/>
-      <w:bookmarkStart w:id="194" w:name="_Toc333501320"/>
-      <w:bookmarkStart w:id="195" w:name="_Toc335863076"/>
+      <w:bookmarkStart w:id="188" w:name="_Toc335863076"/>
+      <w:bookmarkStart w:id="189" w:name="_Toc332899851"/>
+      <w:bookmarkStart w:id="190" w:name="_Toc333156647"/>
+      <w:bookmarkStart w:id="191" w:name="_Toc333272442"/>
+      <w:bookmarkStart w:id="192" w:name="_Toc333351106"/>
+      <w:bookmarkStart w:id="193" w:name="_Toc333494372"/>
+      <w:bookmarkStart w:id="194" w:name="_Toc333494681"/>
+      <w:bookmarkStart w:id="195" w:name="_Toc333501320"/>
       <w:bookmarkEnd w:id="184"/>
       <w:bookmarkEnd w:id="185"/>
       <w:bookmarkEnd w:id="186"/>
@@ -21706,15 +22781,15 @@
       <w:r>
         <w:t>Azure to Resource Provider Communication</w:t>
       </w:r>
-      <w:bookmarkEnd w:id="195"/>
-    </w:p>
-    <w:bookmarkEnd w:id="188"/>
+      <w:bookmarkEnd w:id="188"/>
+    </w:p>
     <w:bookmarkEnd w:id="189"/>
     <w:bookmarkEnd w:id="190"/>
     <w:bookmarkEnd w:id="191"/>
     <w:bookmarkEnd w:id="192"/>
     <w:bookmarkEnd w:id="193"/>
     <w:bookmarkEnd w:id="194"/>
+    <w:bookmarkEnd w:id="195"/>
     <w:p>
       <w:r>
         <w:t xml:space="preserve">Azure uses certificate based authentication when calling into the resource provider. Resource providers </w:t>
@@ -21731,7 +22806,17 @@
     </w:p>
     <w:p>
       <w:r>
-        <w:t>Test: a9 be 06 e8 88 13 39 d7 b6 9f 84 21 f5 13 04 43 1b ed 0e e7</w:t>
+        <w:t xml:space="preserve">Test: a9 be 06 e8 88 13 39 d7 b6 9f 84 21 f5 13 04 43 1b </w:t>
+      </w:r>
+      <w:proofErr w:type="spellStart"/>
+      <w:proofErr w:type="gramStart"/>
+      <w:r>
+        <w:t>ed</w:t>
+      </w:r>
+      <w:proofErr w:type="spellEnd"/>
+      <w:proofErr w:type="gramEnd"/>
+      <w:r>
+        <w:t xml:space="preserve"> 0e e7</w:t>
       </w:r>
     </w:p>
     <w:p>
@@ -21752,6 +22837,7 @@
       <w:bookmarkStart w:id="198" w:name="_Toc333501322"/>
       <w:bookmarkStart w:id="199" w:name="_Toc335863077"/>
       <w:r>
+        <w:lastRenderedPageBreak/>
         <w:t>Single Sign-on</w:t>
       </w:r>
       <w:bookmarkEnd w:id="196"/>
@@ -21842,7 +22928,23 @@
           <w:rFonts w:ascii="Courier New" w:hAnsi="Courier New"/>
           <w:sz w:val="20"/>
         </w:rPr>
-        <w:t>https:// &lt;registered-resource-provider-endpoint&gt;/ subscriptions/{subscriptionId}/cloudservices/{cloud-service-name}/{resourcetype}/{resourcename}/</w:t>
+        <w:t>https:// &lt;registered-resource-provider-endpoint&gt;/ subscriptions</w:t>
+      </w:r>
+      <w:proofErr w:type="gramStart"/>
+      <w:r>
+        <w:rPr>
+          <w:rFonts w:ascii="Courier New" w:hAnsi="Courier New"/>
+          <w:sz w:val="20"/>
+        </w:rPr>
+        <w:t>/{</w:t>
+      </w:r>
+      <w:proofErr w:type="gramEnd"/>
+      <w:r>
+        <w:rPr>
+          <w:rFonts w:ascii="Courier New" w:hAnsi="Courier New"/>
+          <w:sz w:val="20"/>
+        </w:rPr>
+        <w:t>subscriptionId}/cloudservices/{cloud-service-name}/{resourcetype}/{resourcename}/</w:t>
       </w:r>
       <w:r>
         <w:rPr>
@@ -21900,8 +23002,13 @@
         </w:numPr>
         <w:spacing w:after="0" w:line="240" w:lineRule="auto"/>
       </w:pPr>
-      <w:r>
-        <w:t>Datetime stamp</w:t>
+      <w:proofErr w:type="spellStart"/>
+      <w:r>
+        <w:t>Datetime</w:t>
+      </w:r>
+      <w:proofErr w:type="spellEnd"/>
+      <w:r>
+        <w:t xml:space="preserve"> stamp</w:t>
       </w:r>
     </w:p>
     <w:p>
@@ -21983,7 +23090,41 @@
           <w:rFonts w:ascii="Courier New" w:hAnsi="Courier New" w:cs="Courier New"/>
           <w:sz w:val="20"/>
         </w:rPr>
-        <w:t>https://&lt;resource provider url&gt;/sso/token=&lt;token&gt; &amp;subid=&lt;subid&gt;&amp;cloudservicename=&lt;csname&gt;&amp;resourcetype=&lt;resourcetype&gt;&amp;resourcename=&lt;resname&gt;&amp;timestamp=2012-10-10T08:49Z</w:t>
+        <w:t xml:space="preserve">https://&lt;resource provider </w:t>
+      </w:r>
+      <w:proofErr w:type="spellStart"/>
+      <w:proofErr w:type="gramStart"/>
+      <w:r>
+        <w:rPr>
+          <w:rFonts w:ascii="Courier New" w:hAnsi="Courier New" w:cs="Courier New"/>
+          <w:sz w:val="20"/>
+        </w:rPr>
+        <w:t>url</w:t>
+      </w:r>
+      <w:proofErr w:type="spellEnd"/>
+      <w:proofErr w:type="gramEnd"/>
+      <w:r>
+        <w:rPr>
+          <w:rFonts w:ascii="Courier New" w:hAnsi="Courier New" w:cs="Courier New"/>
+          <w:sz w:val="20"/>
+        </w:rPr>
+        <w:t>&gt;/</w:t>
+      </w:r>
+      <w:proofErr w:type="spellStart"/>
+      <w:r>
+        <w:rPr>
+          <w:rFonts w:ascii="Courier New" w:hAnsi="Courier New" w:cs="Courier New"/>
+          <w:sz w:val="20"/>
+        </w:rPr>
+        <w:t>sso</w:t>
+      </w:r>
+      <w:proofErr w:type="spellEnd"/>
+      <w:r>
+        <w:rPr>
+          <w:rFonts w:ascii="Courier New" w:hAnsi="Courier New" w:cs="Courier New"/>
+          <w:sz w:val="20"/>
+        </w:rPr>
+        <w:t>/token=&lt;token&gt; &amp;subid=&lt;subid&gt;&amp;cloudservicename=&lt;csname&gt;&amp;resourcetype=&lt;resourcetype&gt;&amp;resourcename=&lt;resname&gt;&amp;timestamp=2012-10-10T08:49Z</w:t>
       </w:r>
     </w:p>
     <w:p>
@@ -22052,6 +23193,7 @@
       </w:pPr>
       <w:bookmarkStart w:id="200" w:name="_Toc335863078"/>
       <w:r>
+        <w:lastRenderedPageBreak/>
         <w:t>Change Log</w:t>
       </w:r>
       <w:bookmarkEnd w:id="200"/>
@@ -22133,7 +23275,15 @@
           </w:tcPr>
           <w:p>
             <w:r>
-              <w:t>Only deletes of resource types are supported. Bulk deletion of all the resource types for a cloud service are no longer supported.</w:t>
+              <w:t xml:space="preserve">Only deletes of resource types are supported. Bulk </w:t>
+            </w:r>
+            <w:proofErr w:type="gramStart"/>
+            <w:r>
+              <w:t>deletion of all the resource types for a cloud service are</w:t>
+            </w:r>
+            <w:proofErr w:type="gramEnd"/>
+            <w:r>
+              <w:t xml:space="preserve"> no longer supported.</w:t>
             </w:r>
           </w:p>
         </w:tc>
@@ -22241,7 +23391,15 @@
           </w:tcPr>
           <w:p>
             <w:r>
-              <w:t>Update to the requirements around GeoRegions. For RPs that are not located in Azure the geo-region can be ignored</w:t>
+              <w:t xml:space="preserve">Update to the requirements around </w:t>
+            </w:r>
+            <w:proofErr w:type="spellStart"/>
+            <w:r>
+              <w:t>GeoRegions</w:t>
+            </w:r>
+            <w:proofErr w:type="spellEnd"/>
+            <w:r>
+              <w:t>. For RPs that are not located in Azure the geo-region can be ignored</w:t>
             </w:r>
           </w:p>
         </w:tc>
@@ -22385,7 +23543,15 @@
           </w:tcPr>
           <w:p>
             <w:r>
-              <w:t>Update to indicate that ETag is returned on GETs for resources as well as update to discussion on use of ETAGs and Incarnation IDs</w:t>
+              <w:t xml:space="preserve">Update to indicate that </w:t>
+            </w:r>
+            <w:proofErr w:type="spellStart"/>
+            <w:r>
+              <w:t>ETag</w:t>
+            </w:r>
+            <w:proofErr w:type="spellEnd"/>
+            <w:r>
+              <w:t xml:space="preserve"> is returned on GETs for resources as well as update to discussion on use of ETAGs and Incarnation IDs</w:t>
             </w:r>
           </w:p>
         </w:tc>
@@ -22419,10 +23585,23 @@
           </w:tcPr>
           <w:p>
             <w:r>
-              <w:t>Update to indicate that the subscription notifications will arrive on /subscriptions/{subid}/events</w:t>
+              <w:t>Dropped the discussion around environments and onboarding XML</w:t>
             </w:r>
             <w:bookmarkStart w:id="201" w:name="_GoBack"/>
             <w:bookmarkEnd w:id="201"/>
+          </w:p>
+          <w:p>
+            <w:r>
+              <w:t>Update to indicate that the subscription notifications will arrive on /subscriptions/{</w:t>
+            </w:r>
+            <w:proofErr w:type="spellStart"/>
+            <w:r>
+              <w:t>subid</w:t>
+            </w:r>
+            <w:proofErr w:type="spellEnd"/>
+            <w:r>
+              <w:t>}/events</w:t>
+            </w:r>
           </w:p>
         </w:tc>
       </w:tr>
@@ -28667,66 +29846,66 @@
     </dgm:pt>
   </dgm:ptLst>
   <dgm:cxnLst>
-    <dgm:cxn modelId="{F26EA652-A207-4188-A2E1-8638C207C075}" type="presOf" srcId="{AE195EC3-560B-4D1B-919C-CDFE78D5B453}" destId="{0A58C365-EA42-4288-9CB1-63C9DB455C19}" srcOrd="0" destOrd="0" presId="urn:microsoft.com/office/officeart/2011/layout/CircleProcess"/>
+    <dgm:cxn modelId="{C976A0D1-8400-4283-8C5F-3A96B1CDE67B}" type="presOf" srcId="{ECF94604-7219-4A31-89ED-47BE685F86EC}" destId="{270C3E3F-D9ED-4095-B683-F9B3958FEE65}" srcOrd="0" destOrd="0" presId="urn:microsoft.com/office/officeart/2011/layout/CircleProcess"/>
     <dgm:cxn modelId="{79D4942B-67F2-4AAD-AAB8-FF79802492E8}" srcId="{27449C4D-FBFB-4DFE-8F39-582632420644}" destId="{4176C6FC-0BBE-456B-B9D3-9484E260E7FB}" srcOrd="4" destOrd="0" parTransId="{BFA11740-B808-4E2E-897D-4D7EFC4BEB26}" sibTransId="{641D22A8-7643-4EC1-9EAD-30B284CF2B84}"/>
-    <dgm:cxn modelId="{38EBBAC2-DAE0-488B-B5CF-0867D53A825B}" type="presOf" srcId="{AE195EC3-560B-4D1B-919C-CDFE78D5B453}" destId="{F685D8AE-0EA7-467A-97E9-EC0D08BC5B05}" srcOrd="1" destOrd="0" presId="urn:microsoft.com/office/officeart/2011/layout/CircleProcess"/>
-    <dgm:cxn modelId="{4B240292-7C71-4A6F-AB99-919E0AF4482C}" type="presOf" srcId="{5E9EA6CB-0623-475C-9FFC-78E9052D348D}" destId="{F4581037-D8FC-40E1-B554-7E89A8C6DC20}" srcOrd="0" destOrd="0" presId="urn:microsoft.com/office/officeart/2011/layout/CircleProcess"/>
-    <dgm:cxn modelId="{483E55E0-7479-4518-B61D-60F1EE8B18DC}" type="presOf" srcId="{27449C4D-FBFB-4DFE-8F39-582632420644}" destId="{DA1020BA-D60F-44D0-9B23-44599877D7F2}" srcOrd="0" destOrd="0" presId="urn:microsoft.com/office/officeart/2011/layout/CircleProcess"/>
-    <dgm:cxn modelId="{4ADB1F71-B9BF-42B9-8432-A8B4476A9E8A}" type="presOf" srcId="{540FF770-8D70-4FA3-BA1E-43DC13469948}" destId="{947EE504-A1CD-497A-881A-D2C5286466D2}" srcOrd="0" destOrd="0" presId="urn:microsoft.com/office/officeart/2011/layout/CircleProcess"/>
     <dgm:cxn modelId="{840BF06A-D1D2-47F0-9950-72FCA12EA5A3}" srcId="{4176C6FC-0BBE-456B-B9D3-9484E260E7FB}" destId="{5E9EA6CB-0623-475C-9FFC-78E9052D348D}" srcOrd="0" destOrd="0" parTransId="{1A53529C-1AC1-4936-9E81-F0CAD23C47DF}" sibTransId="{C3E506D7-175B-497F-9973-79A529EA1F6B}"/>
     <dgm:cxn modelId="{1C63D978-0232-47E7-9706-123B7F565772}" srcId="{27449C4D-FBFB-4DFE-8F39-582632420644}" destId="{AE195EC3-560B-4D1B-919C-CDFE78D5B453}" srcOrd="1" destOrd="0" parTransId="{5C73A079-CE39-4B52-9675-908114E40062}" sibTransId="{092FFF1B-F7E1-4E3A-B23C-8A27C88201FC}"/>
-    <dgm:cxn modelId="{953AD548-DB94-4FA4-80E1-229650586FC4}" type="presOf" srcId="{2A7FF395-1AC3-4194-BAFE-68B9D398738C}" destId="{80F09AEE-002F-437B-938B-6907BFC8A914}" srcOrd="0" destOrd="0" presId="urn:microsoft.com/office/officeart/2011/layout/CircleProcess"/>
-    <dgm:cxn modelId="{2CB88045-6B2B-42F7-95B5-EAA5B0E6DF0A}" type="presOf" srcId="{400B4249-175F-4FB3-A50E-B717AAB6F58E}" destId="{01AB7474-5490-4ABC-A67E-328486B895C3}" srcOrd="0" destOrd="0" presId="urn:microsoft.com/office/officeart/2011/layout/CircleProcess"/>
-    <dgm:cxn modelId="{56ECD780-C3AA-47E1-8CE1-979156819547}" type="presOf" srcId="{D82223C2-57E4-42C5-89A2-02A796FB2558}" destId="{C2CA6353-3070-4B28-8DA1-84250BC3DB97}" srcOrd="0" destOrd="0" presId="urn:microsoft.com/office/officeart/2011/layout/CircleProcess"/>
-    <dgm:cxn modelId="{B6111D18-4231-481B-8436-B7F1DA590738}" type="presOf" srcId="{B96C85E0-22CA-4B30-9E61-1548885EBFFB}" destId="{88D68DFC-15B3-495B-92AA-EECEE3A3FD28}" srcOrd="0" destOrd="0" presId="urn:microsoft.com/office/officeart/2011/layout/CircleProcess"/>
-    <dgm:cxn modelId="{A27697B3-011B-48DE-BA87-E7DE968FD41D}" type="presOf" srcId="{91B78267-6986-46B4-9949-436283154513}" destId="{63B730A2-496B-4F38-9C4C-00E43514F2AA}" srcOrd="0" destOrd="0" presId="urn:microsoft.com/office/officeart/2011/layout/CircleProcess"/>
-    <dgm:cxn modelId="{B320937B-F2EB-4C2E-957D-69CAFC59944A}" type="presOf" srcId="{540FF770-8D70-4FA3-BA1E-43DC13469948}" destId="{2AEF1029-0B5D-46A4-9670-D2463BCA160A}" srcOrd="1" destOrd="0" presId="urn:microsoft.com/office/officeart/2011/layout/CircleProcess"/>
-    <dgm:cxn modelId="{035D22F0-57FA-4298-87C0-2E4AF6E730BF}" type="presOf" srcId="{4176C6FC-0BBE-456B-B9D3-9484E260E7FB}" destId="{650FAF3C-7695-4CB4-975E-287F28757BB5}" srcOrd="0" destOrd="0" presId="urn:microsoft.com/office/officeart/2011/layout/CircleProcess"/>
+    <dgm:cxn modelId="{5F5F4CB3-CBCF-41DD-84CE-7D251043EB3D}" type="presOf" srcId="{400B4249-175F-4FB3-A50E-B717AAB6F58E}" destId="{01AB7474-5490-4ABC-A67E-328486B895C3}" srcOrd="0" destOrd="0" presId="urn:microsoft.com/office/officeart/2011/layout/CircleProcess"/>
+    <dgm:cxn modelId="{19064696-652A-4F5F-BD1B-CAD3358B6FA3}" type="presOf" srcId="{AE195EC3-560B-4D1B-919C-CDFE78D5B453}" destId="{0A58C365-EA42-4288-9CB1-63C9DB455C19}" srcOrd="0" destOrd="0" presId="urn:microsoft.com/office/officeart/2011/layout/CircleProcess"/>
+    <dgm:cxn modelId="{23F9793B-FF2B-4B24-9739-F69B092A899F}" type="presOf" srcId="{540FF770-8D70-4FA3-BA1E-43DC13469948}" destId="{947EE504-A1CD-497A-881A-D2C5286466D2}" srcOrd="0" destOrd="0" presId="urn:microsoft.com/office/officeart/2011/layout/CircleProcess"/>
+    <dgm:cxn modelId="{EC2F6016-6689-4875-8009-49AE513AD758}" type="presOf" srcId="{AE195EC3-560B-4D1B-919C-CDFE78D5B453}" destId="{F685D8AE-0EA7-467A-97E9-EC0D08BC5B05}" srcOrd="1" destOrd="0" presId="urn:microsoft.com/office/officeart/2011/layout/CircleProcess"/>
+    <dgm:cxn modelId="{4986E327-ACD7-4DA7-8619-46B31714FBFB}" type="presOf" srcId="{27449C4D-FBFB-4DFE-8F39-582632420644}" destId="{DA1020BA-D60F-44D0-9B23-44599877D7F2}" srcOrd="0" destOrd="0" presId="urn:microsoft.com/office/officeart/2011/layout/CircleProcess"/>
+    <dgm:cxn modelId="{13B26979-ED16-4A75-B2F6-BC700C8C1075}" type="presOf" srcId="{2A7FF395-1AC3-4194-BAFE-68B9D398738C}" destId="{80F09AEE-002F-437B-938B-6907BFC8A914}" srcOrd="0" destOrd="0" presId="urn:microsoft.com/office/officeart/2011/layout/CircleProcess"/>
+    <dgm:cxn modelId="{F3C8A568-7947-40CC-B221-C982FD02E80A}" type="presOf" srcId="{B96C85E0-22CA-4B30-9E61-1548885EBFFB}" destId="{88D68DFC-15B3-495B-92AA-EECEE3A3FD28}" srcOrd="0" destOrd="0" presId="urn:microsoft.com/office/officeart/2011/layout/CircleProcess"/>
     <dgm:cxn modelId="{8E160C9A-A103-4D49-B97B-FAE981B09279}" srcId="{27449C4D-FBFB-4DFE-8F39-582632420644}" destId="{400B4249-175F-4FB3-A50E-B717AAB6F58E}" srcOrd="0" destOrd="0" parTransId="{BA2C135A-CA79-4BD8-A28F-8264273D2E5D}" sibTransId="{84FE036F-2CF6-4031-9153-78BDA176B77B}"/>
     <dgm:cxn modelId="{D9E9D708-1EE7-49AC-83A9-ABB99388C7DA}" srcId="{27449C4D-FBFB-4DFE-8F39-582632420644}" destId="{540FF770-8D70-4FA3-BA1E-43DC13469948}" srcOrd="3" destOrd="0" parTransId="{4398E414-FBD7-403C-B733-545C45036823}" sibTransId="{4AE2F217-C158-4284-86FF-A6D0EA8EF29A}"/>
-    <dgm:cxn modelId="{78BAF2D4-75DA-4146-8D1E-CD22C50656FC}" type="presOf" srcId="{B9DCC618-5415-4959-982E-9B0807B6F55C}" destId="{C2CA6353-3070-4B28-8DA1-84250BC3DB97}" srcOrd="0" destOrd="1" presId="urn:microsoft.com/office/officeart/2011/layout/CircleProcess"/>
-    <dgm:cxn modelId="{738F7E59-041B-4CFE-A2B2-19A22D1CCB95}" type="presOf" srcId="{400B4249-175F-4FB3-A50E-B717AAB6F58E}" destId="{69F061DA-50FC-4ED0-BD05-1E351AB7D295}" srcOrd="1" destOrd="0" presId="urn:microsoft.com/office/officeart/2011/layout/CircleProcess"/>
+    <dgm:cxn modelId="{F642A22D-E002-4C08-92DA-095903C96484}" type="presOf" srcId="{400B4249-175F-4FB3-A50E-B717AAB6F58E}" destId="{69F061DA-50FC-4ED0-BD05-1E351AB7D295}" srcOrd="1" destOrd="0" presId="urn:microsoft.com/office/officeart/2011/layout/CircleProcess"/>
+    <dgm:cxn modelId="{A654ECAC-058D-4B25-906F-BB833CBAAE9B}" type="presOf" srcId="{540FF770-8D70-4FA3-BA1E-43DC13469948}" destId="{2AEF1029-0B5D-46A4-9670-D2463BCA160A}" srcOrd="1" destOrd="0" presId="urn:microsoft.com/office/officeart/2011/layout/CircleProcess"/>
+    <dgm:cxn modelId="{CE555819-6084-4EA6-BA51-02CF32D19347}" type="presOf" srcId="{4176C6FC-0BBE-456B-B9D3-9484E260E7FB}" destId="{17DCA5D8-4421-4AFE-844B-9F3D58B265F1}" srcOrd="1" destOrd="0" presId="urn:microsoft.com/office/officeart/2011/layout/CircleProcess"/>
     <dgm:cxn modelId="{A542B48C-A4E0-43E3-94C6-C23D0F300303}" srcId="{400B4249-175F-4FB3-A50E-B717AAB6F58E}" destId="{2A7FF395-1AC3-4194-BAFE-68B9D398738C}" srcOrd="0" destOrd="0" parTransId="{9105EFFC-AA47-443A-B505-BE5E004FF214}" sibTransId="{E74E11D7-D10E-4C63-8717-6E8700C836C0}"/>
     <dgm:cxn modelId="{4A5FB1D3-E9A4-432F-BF32-07F9EEB5CDBE}" srcId="{91B78267-6986-46B4-9949-436283154513}" destId="{38E9BED2-B58E-4BB8-BB3F-349205379D26}" srcOrd="1" destOrd="0" parTransId="{0F72BBDB-FAC5-466F-9479-3F3F94A1E8A4}" sibTransId="{C2B88088-CD79-4FB8-841B-2818CE7016BB}"/>
+    <dgm:cxn modelId="{2D751DAB-5D9F-4D54-8B17-5FC8E9AD67A7}" type="presOf" srcId="{91B78267-6986-46B4-9949-436283154513}" destId="{63B730A2-496B-4F38-9C4C-00E43514F2AA}" srcOrd="0" destOrd="0" presId="urn:microsoft.com/office/officeart/2011/layout/CircleProcess"/>
     <dgm:cxn modelId="{C518236D-2467-4228-8C49-D8BA5CAC333A}" srcId="{27449C4D-FBFB-4DFE-8F39-582632420644}" destId="{91B78267-6986-46B4-9949-436283154513}" srcOrd="2" destOrd="0" parTransId="{E93ADF97-8989-4CB9-AD39-CB01482EA585}" sibTransId="{CA69C2E0-A648-4F9F-A49C-30CCCEBEE61A}"/>
-    <dgm:cxn modelId="{AF954B49-63F4-47E8-8279-B6BA7A7CF26C}" type="presOf" srcId="{4176C6FC-0BBE-456B-B9D3-9484E260E7FB}" destId="{17DCA5D8-4421-4AFE-844B-9F3D58B265F1}" srcOrd="1" destOrd="0" presId="urn:microsoft.com/office/officeart/2011/layout/CircleProcess"/>
+    <dgm:cxn modelId="{871FA97C-F060-47D8-A495-E2C649AE3D8C}" type="presOf" srcId="{D82223C2-57E4-42C5-89A2-02A796FB2558}" destId="{C2CA6353-3070-4B28-8DA1-84250BC3DB97}" srcOrd="0" destOrd="0" presId="urn:microsoft.com/office/officeart/2011/layout/CircleProcess"/>
     <dgm:cxn modelId="{7AD9AE24-6192-4D27-96D2-55A4DA4F3890}" srcId="{540FF770-8D70-4FA3-BA1E-43DC13469948}" destId="{B96C85E0-22CA-4B30-9E61-1548885EBFFB}" srcOrd="0" destOrd="0" parTransId="{23FC858B-B045-49BC-B655-043759D3F88A}" sibTransId="{C0BF6AB3-4FCA-4F2D-8D89-8A820A2348A2}"/>
+    <dgm:cxn modelId="{D0537E47-419D-468C-A4DC-20D286AE4CE8}" type="presOf" srcId="{B9DCC618-5415-4959-982E-9B0807B6F55C}" destId="{C2CA6353-3070-4B28-8DA1-84250BC3DB97}" srcOrd="0" destOrd="1" presId="urn:microsoft.com/office/officeart/2011/layout/CircleProcess"/>
     <dgm:cxn modelId="{31BBAACB-AA07-40BA-8715-C3FCFC4DB9A8}" srcId="{91B78267-6986-46B4-9949-436283154513}" destId="{ECF94604-7219-4A31-89ED-47BE685F86EC}" srcOrd="0" destOrd="0" parTransId="{9E2C4963-C426-4034-A5C2-314EC5BA5DED}" sibTransId="{5DFDDD87-12AF-4311-82F6-C8F26C37EF34}"/>
-    <dgm:cxn modelId="{9B8B8158-1B9C-42CB-BA56-C7567003BF43}" type="presOf" srcId="{ECF94604-7219-4A31-89ED-47BE685F86EC}" destId="{270C3E3F-D9ED-4095-B683-F9B3958FEE65}" srcOrd="0" destOrd="0" presId="urn:microsoft.com/office/officeart/2011/layout/CircleProcess"/>
-    <dgm:cxn modelId="{C1259F1A-D964-4966-9569-65CF0C338BED}" type="presOf" srcId="{38E9BED2-B58E-4BB8-BB3F-349205379D26}" destId="{270C3E3F-D9ED-4095-B683-F9B3958FEE65}" srcOrd="0" destOrd="1" presId="urn:microsoft.com/office/officeart/2011/layout/CircleProcess"/>
+    <dgm:cxn modelId="{65CA2634-2493-4D83-95DC-FEB6E549B2A3}" type="presOf" srcId="{91B78267-6986-46B4-9949-436283154513}" destId="{374065B0-3FA4-4718-B513-C04FD07FF45F}" srcOrd="1" destOrd="0" presId="urn:microsoft.com/office/officeart/2011/layout/CircleProcess"/>
+    <dgm:cxn modelId="{49AED8D6-37D5-4B23-A997-C3FFC97FEBEE}" type="presOf" srcId="{4176C6FC-0BBE-456B-B9D3-9484E260E7FB}" destId="{650FAF3C-7695-4CB4-975E-287F28757BB5}" srcOrd="0" destOrd="0" presId="urn:microsoft.com/office/officeart/2011/layout/CircleProcess"/>
+    <dgm:cxn modelId="{B8BFE6E4-D895-4567-BEAA-BDC1BE34D9C6}" type="presOf" srcId="{38E9BED2-B58E-4BB8-BB3F-349205379D26}" destId="{270C3E3F-D9ED-4095-B683-F9B3958FEE65}" srcOrd="0" destOrd="1" presId="urn:microsoft.com/office/officeart/2011/layout/CircleProcess"/>
     <dgm:cxn modelId="{6B21EF19-DA6D-4926-80B3-D1EA857EC214}" srcId="{AE195EC3-560B-4D1B-919C-CDFE78D5B453}" destId="{B9DCC618-5415-4959-982E-9B0807B6F55C}" srcOrd="1" destOrd="0" parTransId="{FE7DCA97-F041-43F8-B61F-AC9FA3336401}" sibTransId="{1E186A6F-FF06-45CC-992B-D513F6559600}"/>
     <dgm:cxn modelId="{9AA7C7FD-57CA-4BBD-AADC-858638FAD3E7}" srcId="{AE195EC3-560B-4D1B-919C-CDFE78D5B453}" destId="{D82223C2-57E4-42C5-89A2-02A796FB2558}" srcOrd="0" destOrd="0" parTransId="{60780B28-C119-4C3E-92AC-3BA4B7324413}" sibTransId="{1F18DC56-5A48-4B9D-BDE5-54816EC74F2D}"/>
-    <dgm:cxn modelId="{EB1BBA9E-0D81-4E0E-9BF2-52E1D57D14A9}" type="presOf" srcId="{91B78267-6986-46B4-9949-436283154513}" destId="{374065B0-3FA4-4718-B513-C04FD07FF45F}" srcOrd="1" destOrd="0" presId="urn:microsoft.com/office/officeart/2011/layout/CircleProcess"/>
-    <dgm:cxn modelId="{135033D7-61D9-4B1F-AA05-4D2FAF041D87}" type="presParOf" srcId="{DA1020BA-D60F-44D0-9B23-44599877D7F2}" destId="{56DC6246-6C7B-4653-BE44-A8B674344040}" srcOrd="0" destOrd="0" presId="urn:microsoft.com/office/officeart/2011/layout/CircleProcess"/>
-    <dgm:cxn modelId="{F82BE79C-12A7-44F3-9877-A0C5E039EE40}" type="presParOf" srcId="{56DC6246-6C7B-4653-BE44-A8B674344040}" destId="{5375D82E-4381-4524-A87D-9FE4B08E4D9C}" srcOrd="0" destOrd="0" presId="urn:microsoft.com/office/officeart/2011/layout/CircleProcess"/>
-    <dgm:cxn modelId="{22BC9361-8A0C-4182-ADF6-90410242B57F}" type="presParOf" srcId="{DA1020BA-D60F-44D0-9B23-44599877D7F2}" destId="{8FA2ECDB-31E4-4D79-AF3F-AF12C2777E3C}" srcOrd="1" destOrd="0" presId="urn:microsoft.com/office/officeart/2011/layout/CircleProcess"/>
-    <dgm:cxn modelId="{75054DFE-F449-4CA9-9293-8E9C6730FCD6}" type="presParOf" srcId="{8FA2ECDB-31E4-4D79-AF3F-AF12C2777E3C}" destId="{650FAF3C-7695-4CB4-975E-287F28757BB5}" srcOrd="0" destOrd="0" presId="urn:microsoft.com/office/officeart/2011/layout/CircleProcess"/>
-    <dgm:cxn modelId="{679D1B01-DE6F-4EBF-8A1F-C804AC811AC0}" type="presParOf" srcId="{DA1020BA-D60F-44D0-9B23-44599877D7F2}" destId="{F4581037-D8FC-40E1-B554-7E89A8C6DC20}" srcOrd="2" destOrd="0" presId="urn:microsoft.com/office/officeart/2011/layout/CircleProcess"/>
-    <dgm:cxn modelId="{AD627420-74D5-4F31-8161-15CA749D641C}" type="presParOf" srcId="{DA1020BA-D60F-44D0-9B23-44599877D7F2}" destId="{17DCA5D8-4421-4AFE-844B-9F3D58B265F1}" srcOrd="3" destOrd="0" presId="urn:microsoft.com/office/officeart/2011/layout/CircleProcess"/>
-    <dgm:cxn modelId="{ACA5374A-5B68-4402-AE1C-1DCD68148E21}" type="presParOf" srcId="{DA1020BA-D60F-44D0-9B23-44599877D7F2}" destId="{DF9E0A70-20E9-4FCD-8817-2F1AE0EBC125}" srcOrd="4" destOrd="0" presId="urn:microsoft.com/office/officeart/2011/layout/CircleProcess"/>
-    <dgm:cxn modelId="{0F83DF9A-4CBA-4DB4-88AB-6589F082D46E}" type="presParOf" srcId="{DF9E0A70-20E9-4FCD-8817-2F1AE0EBC125}" destId="{0B3EE28D-761F-4BB1-81EC-7A3EC42F00E2}" srcOrd="0" destOrd="0" presId="urn:microsoft.com/office/officeart/2011/layout/CircleProcess"/>
-    <dgm:cxn modelId="{43FE99F3-9E3D-4C4F-9C41-21FB1CEAA2D4}" type="presParOf" srcId="{DA1020BA-D60F-44D0-9B23-44599877D7F2}" destId="{22770A0D-9605-46F2-90D8-6C9EE072258A}" srcOrd="5" destOrd="0" presId="urn:microsoft.com/office/officeart/2011/layout/CircleProcess"/>
-    <dgm:cxn modelId="{17FBDAF0-849D-4580-858C-7BC1230E6CB6}" type="presParOf" srcId="{22770A0D-9605-46F2-90D8-6C9EE072258A}" destId="{947EE504-A1CD-497A-881A-D2C5286466D2}" srcOrd="0" destOrd="0" presId="urn:microsoft.com/office/officeart/2011/layout/CircleProcess"/>
-    <dgm:cxn modelId="{02D4A08C-5898-49E2-934E-5D94EC9D210A}" type="presParOf" srcId="{DA1020BA-D60F-44D0-9B23-44599877D7F2}" destId="{88D68DFC-15B3-495B-92AA-EECEE3A3FD28}" srcOrd="6" destOrd="0" presId="urn:microsoft.com/office/officeart/2011/layout/CircleProcess"/>
-    <dgm:cxn modelId="{D80E7BE9-4687-43F9-ACFF-4E0904B56AC0}" type="presParOf" srcId="{DA1020BA-D60F-44D0-9B23-44599877D7F2}" destId="{2AEF1029-0B5D-46A4-9670-D2463BCA160A}" srcOrd="7" destOrd="0" presId="urn:microsoft.com/office/officeart/2011/layout/CircleProcess"/>
-    <dgm:cxn modelId="{705396E6-6AC5-4A06-A16B-91DBACFAD373}" type="presParOf" srcId="{DA1020BA-D60F-44D0-9B23-44599877D7F2}" destId="{8C4FEEE8-7CDD-4D89-BA63-6DC0F4B5265D}" srcOrd="8" destOrd="0" presId="urn:microsoft.com/office/officeart/2011/layout/CircleProcess"/>
-    <dgm:cxn modelId="{A53B0DDF-8352-4101-850B-FB9DC4928148}" type="presParOf" srcId="{8C4FEEE8-7CDD-4D89-BA63-6DC0F4B5265D}" destId="{F8CC7628-7A4F-4B35-B420-B4CC8A9432AF}" srcOrd="0" destOrd="0" presId="urn:microsoft.com/office/officeart/2011/layout/CircleProcess"/>
-    <dgm:cxn modelId="{2ACD3830-8311-4E5A-AB01-89522CEA2480}" type="presParOf" srcId="{DA1020BA-D60F-44D0-9B23-44599877D7F2}" destId="{4B9DBA3E-3D44-413C-B113-41AA1A638959}" srcOrd="9" destOrd="0" presId="urn:microsoft.com/office/officeart/2011/layout/CircleProcess"/>
-    <dgm:cxn modelId="{3F6A4673-6C02-47F7-829D-44E64F093C5C}" type="presParOf" srcId="{4B9DBA3E-3D44-413C-B113-41AA1A638959}" destId="{63B730A2-496B-4F38-9C4C-00E43514F2AA}" srcOrd="0" destOrd="0" presId="urn:microsoft.com/office/officeart/2011/layout/CircleProcess"/>
-    <dgm:cxn modelId="{F0E87FA9-41E7-446A-9632-5FAA7433B6D6}" type="presParOf" srcId="{DA1020BA-D60F-44D0-9B23-44599877D7F2}" destId="{270C3E3F-D9ED-4095-B683-F9B3958FEE65}" srcOrd="10" destOrd="0" presId="urn:microsoft.com/office/officeart/2011/layout/CircleProcess"/>
-    <dgm:cxn modelId="{30862922-51E2-44A5-9F2B-85A22EFEA651}" type="presParOf" srcId="{DA1020BA-D60F-44D0-9B23-44599877D7F2}" destId="{374065B0-3FA4-4718-B513-C04FD07FF45F}" srcOrd="11" destOrd="0" presId="urn:microsoft.com/office/officeart/2011/layout/CircleProcess"/>
-    <dgm:cxn modelId="{C016D939-736D-4C10-9669-4924EBBAA4DF}" type="presParOf" srcId="{DA1020BA-D60F-44D0-9B23-44599877D7F2}" destId="{9C3226BC-9F4F-4F8F-A399-5874091D2761}" srcOrd="12" destOrd="0" presId="urn:microsoft.com/office/officeart/2011/layout/CircleProcess"/>
-    <dgm:cxn modelId="{8B2785B8-6750-4B3F-9F27-201C13C58B63}" type="presParOf" srcId="{9C3226BC-9F4F-4F8F-A399-5874091D2761}" destId="{6A1E4A42-93E6-4324-8E1C-B8138693872E}" srcOrd="0" destOrd="0" presId="urn:microsoft.com/office/officeart/2011/layout/CircleProcess"/>
-    <dgm:cxn modelId="{5A24DC7B-F59E-489D-90A8-BC0312E09245}" type="presParOf" srcId="{DA1020BA-D60F-44D0-9B23-44599877D7F2}" destId="{2E59B219-1A90-4AC0-B64A-0B4F9CABA952}" srcOrd="13" destOrd="0" presId="urn:microsoft.com/office/officeart/2011/layout/CircleProcess"/>
-    <dgm:cxn modelId="{D9BD33E9-B62A-4876-B4D1-072A1F58B15B}" type="presParOf" srcId="{2E59B219-1A90-4AC0-B64A-0B4F9CABA952}" destId="{0A58C365-EA42-4288-9CB1-63C9DB455C19}" srcOrd="0" destOrd="0" presId="urn:microsoft.com/office/officeart/2011/layout/CircleProcess"/>
-    <dgm:cxn modelId="{1B01AF22-29F6-4B8C-BF8B-55282B5D752E}" type="presParOf" srcId="{DA1020BA-D60F-44D0-9B23-44599877D7F2}" destId="{C2CA6353-3070-4B28-8DA1-84250BC3DB97}" srcOrd="14" destOrd="0" presId="urn:microsoft.com/office/officeart/2011/layout/CircleProcess"/>
-    <dgm:cxn modelId="{495965A2-DB12-45FC-BE53-844D5C2AA980}" type="presParOf" srcId="{DA1020BA-D60F-44D0-9B23-44599877D7F2}" destId="{F685D8AE-0EA7-467A-97E9-EC0D08BC5B05}" srcOrd="15" destOrd="0" presId="urn:microsoft.com/office/officeart/2011/layout/CircleProcess"/>
-    <dgm:cxn modelId="{7A4DABB7-FD9D-451C-8210-97CDF98BB6D0}" type="presParOf" srcId="{DA1020BA-D60F-44D0-9B23-44599877D7F2}" destId="{C315CD24-9D0F-4610-A6E1-843C60F4B564}" srcOrd="16" destOrd="0" presId="urn:microsoft.com/office/officeart/2011/layout/CircleProcess"/>
-    <dgm:cxn modelId="{9280F2C2-4AD7-40D9-A6C2-EF51CD4D790E}" type="presParOf" srcId="{C315CD24-9D0F-4610-A6E1-843C60F4B564}" destId="{99566218-6509-40FD-8D2B-CEAEE4BF75EF}" srcOrd="0" destOrd="0" presId="urn:microsoft.com/office/officeart/2011/layout/CircleProcess"/>
-    <dgm:cxn modelId="{FAC24CC0-7562-4BA2-A54E-32423922ADF7}" type="presParOf" srcId="{DA1020BA-D60F-44D0-9B23-44599877D7F2}" destId="{C9ECC29E-CD62-49A9-99B1-FA30A8A60AE6}" srcOrd="17" destOrd="0" presId="urn:microsoft.com/office/officeart/2011/layout/CircleProcess"/>
-    <dgm:cxn modelId="{D5A819E6-3411-4E76-92ED-CD1CF165EED6}" type="presParOf" srcId="{C9ECC29E-CD62-49A9-99B1-FA30A8A60AE6}" destId="{01AB7474-5490-4ABC-A67E-328486B895C3}" srcOrd="0" destOrd="0" presId="urn:microsoft.com/office/officeart/2011/layout/CircleProcess"/>
-    <dgm:cxn modelId="{9310584C-999C-4FCB-BF63-A20C4AB42CDD}" type="presParOf" srcId="{DA1020BA-D60F-44D0-9B23-44599877D7F2}" destId="{80F09AEE-002F-437B-938B-6907BFC8A914}" srcOrd="18" destOrd="0" presId="urn:microsoft.com/office/officeart/2011/layout/CircleProcess"/>
-    <dgm:cxn modelId="{158777BF-829B-41F5-8302-136FF8EB8D8F}" type="presParOf" srcId="{DA1020BA-D60F-44D0-9B23-44599877D7F2}" destId="{69F061DA-50FC-4ED0-BD05-1E351AB7D295}" srcOrd="19" destOrd="0" presId="urn:microsoft.com/office/officeart/2011/layout/CircleProcess"/>
+    <dgm:cxn modelId="{C891C7D2-4DDE-42F1-8AAE-E0A16BB4F6B2}" type="presOf" srcId="{5E9EA6CB-0623-475C-9FFC-78E9052D348D}" destId="{F4581037-D8FC-40E1-B554-7E89A8C6DC20}" srcOrd="0" destOrd="0" presId="urn:microsoft.com/office/officeart/2011/layout/CircleProcess"/>
+    <dgm:cxn modelId="{50EFA2EF-D7C7-4E38-84F9-8EEA24AF64A2}" type="presParOf" srcId="{DA1020BA-D60F-44D0-9B23-44599877D7F2}" destId="{56DC6246-6C7B-4653-BE44-A8B674344040}" srcOrd="0" destOrd="0" presId="urn:microsoft.com/office/officeart/2011/layout/CircleProcess"/>
+    <dgm:cxn modelId="{F0D934F4-EF98-4650-A47C-F596115AACCC}" type="presParOf" srcId="{56DC6246-6C7B-4653-BE44-A8B674344040}" destId="{5375D82E-4381-4524-A87D-9FE4B08E4D9C}" srcOrd="0" destOrd="0" presId="urn:microsoft.com/office/officeart/2011/layout/CircleProcess"/>
+    <dgm:cxn modelId="{4FC20933-D83C-4265-B153-E5B495C27D53}" type="presParOf" srcId="{DA1020BA-D60F-44D0-9B23-44599877D7F2}" destId="{8FA2ECDB-31E4-4D79-AF3F-AF12C2777E3C}" srcOrd="1" destOrd="0" presId="urn:microsoft.com/office/officeart/2011/layout/CircleProcess"/>
+    <dgm:cxn modelId="{10FA2E5A-86C0-4AD5-8AB4-824DDCADDE8D}" type="presParOf" srcId="{8FA2ECDB-31E4-4D79-AF3F-AF12C2777E3C}" destId="{650FAF3C-7695-4CB4-975E-287F28757BB5}" srcOrd="0" destOrd="0" presId="urn:microsoft.com/office/officeart/2011/layout/CircleProcess"/>
+    <dgm:cxn modelId="{82AF458D-4ABB-437B-BA64-0A7C0C3FB47D}" type="presParOf" srcId="{DA1020BA-D60F-44D0-9B23-44599877D7F2}" destId="{F4581037-D8FC-40E1-B554-7E89A8C6DC20}" srcOrd="2" destOrd="0" presId="urn:microsoft.com/office/officeart/2011/layout/CircleProcess"/>
+    <dgm:cxn modelId="{1A0E5839-2A96-46A8-ABCF-E2C02BD0418A}" type="presParOf" srcId="{DA1020BA-D60F-44D0-9B23-44599877D7F2}" destId="{17DCA5D8-4421-4AFE-844B-9F3D58B265F1}" srcOrd="3" destOrd="0" presId="urn:microsoft.com/office/officeart/2011/layout/CircleProcess"/>
+    <dgm:cxn modelId="{6FCF19F3-DF98-4A18-9CFE-DE207AC9408C}" type="presParOf" srcId="{DA1020BA-D60F-44D0-9B23-44599877D7F2}" destId="{DF9E0A70-20E9-4FCD-8817-2F1AE0EBC125}" srcOrd="4" destOrd="0" presId="urn:microsoft.com/office/officeart/2011/layout/CircleProcess"/>
+    <dgm:cxn modelId="{95952F2E-4CF8-40CF-A88B-9552623C9344}" type="presParOf" srcId="{DF9E0A70-20E9-4FCD-8817-2F1AE0EBC125}" destId="{0B3EE28D-761F-4BB1-81EC-7A3EC42F00E2}" srcOrd="0" destOrd="0" presId="urn:microsoft.com/office/officeart/2011/layout/CircleProcess"/>
+    <dgm:cxn modelId="{A49E52C2-DAE7-4956-8CF0-5E097C081B22}" type="presParOf" srcId="{DA1020BA-D60F-44D0-9B23-44599877D7F2}" destId="{22770A0D-9605-46F2-90D8-6C9EE072258A}" srcOrd="5" destOrd="0" presId="urn:microsoft.com/office/officeart/2011/layout/CircleProcess"/>
+    <dgm:cxn modelId="{B7FBBA39-9E73-4A37-9327-40D85CC51644}" type="presParOf" srcId="{22770A0D-9605-46F2-90D8-6C9EE072258A}" destId="{947EE504-A1CD-497A-881A-D2C5286466D2}" srcOrd="0" destOrd="0" presId="urn:microsoft.com/office/officeart/2011/layout/CircleProcess"/>
+    <dgm:cxn modelId="{0CDC64CD-0B19-4EC2-BDC0-78258633B95E}" type="presParOf" srcId="{DA1020BA-D60F-44D0-9B23-44599877D7F2}" destId="{88D68DFC-15B3-495B-92AA-EECEE3A3FD28}" srcOrd="6" destOrd="0" presId="urn:microsoft.com/office/officeart/2011/layout/CircleProcess"/>
+    <dgm:cxn modelId="{6992FCBC-6A2B-4636-9FE7-ACD79DEFF418}" type="presParOf" srcId="{DA1020BA-D60F-44D0-9B23-44599877D7F2}" destId="{2AEF1029-0B5D-46A4-9670-D2463BCA160A}" srcOrd="7" destOrd="0" presId="urn:microsoft.com/office/officeart/2011/layout/CircleProcess"/>
+    <dgm:cxn modelId="{359729B1-AA38-4B7C-9210-2314E55EF523}" type="presParOf" srcId="{DA1020BA-D60F-44D0-9B23-44599877D7F2}" destId="{8C4FEEE8-7CDD-4D89-BA63-6DC0F4B5265D}" srcOrd="8" destOrd="0" presId="urn:microsoft.com/office/officeart/2011/layout/CircleProcess"/>
+    <dgm:cxn modelId="{C17CD2E8-7CDC-4270-A107-E435C04C7D13}" type="presParOf" srcId="{8C4FEEE8-7CDD-4D89-BA63-6DC0F4B5265D}" destId="{F8CC7628-7A4F-4B35-B420-B4CC8A9432AF}" srcOrd="0" destOrd="0" presId="urn:microsoft.com/office/officeart/2011/layout/CircleProcess"/>
+    <dgm:cxn modelId="{4E22D1DF-56C0-411E-AB81-71C88E4CB68B}" type="presParOf" srcId="{DA1020BA-D60F-44D0-9B23-44599877D7F2}" destId="{4B9DBA3E-3D44-413C-B113-41AA1A638959}" srcOrd="9" destOrd="0" presId="urn:microsoft.com/office/officeart/2011/layout/CircleProcess"/>
+    <dgm:cxn modelId="{0E3E09A9-A27B-40CE-A345-98A8BC1A0C54}" type="presParOf" srcId="{4B9DBA3E-3D44-413C-B113-41AA1A638959}" destId="{63B730A2-496B-4F38-9C4C-00E43514F2AA}" srcOrd="0" destOrd="0" presId="urn:microsoft.com/office/officeart/2011/layout/CircleProcess"/>
+    <dgm:cxn modelId="{69BD7CA0-5580-4CA5-9FF5-2275115CEA79}" type="presParOf" srcId="{DA1020BA-D60F-44D0-9B23-44599877D7F2}" destId="{270C3E3F-D9ED-4095-B683-F9B3958FEE65}" srcOrd="10" destOrd="0" presId="urn:microsoft.com/office/officeart/2011/layout/CircleProcess"/>
+    <dgm:cxn modelId="{96AC3098-A277-4FC5-861F-659150F4DC6C}" type="presParOf" srcId="{DA1020BA-D60F-44D0-9B23-44599877D7F2}" destId="{374065B0-3FA4-4718-B513-C04FD07FF45F}" srcOrd="11" destOrd="0" presId="urn:microsoft.com/office/officeart/2011/layout/CircleProcess"/>
+    <dgm:cxn modelId="{6D607EBF-CB3C-45F5-AFA4-AB0D544E2E3E}" type="presParOf" srcId="{DA1020BA-D60F-44D0-9B23-44599877D7F2}" destId="{9C3226BC-9F4F-4F8F-A399-5874091D2761}" srcOrd="12" destOrd="0" presId="urn:microsoft.com/office/officeart/2011/layout/CircleProcess"/>
+    <dgm:cxn modelId="{9F001B91-2395-47C1-8F60-3C90869EA881}" type="presParOf" srcId="{9C3226BC-9F4F-4F8F-A399-5874091D2761}" destId="{6A1E4A42-93E6-4324-8E1C-B8138693872E}" srcOrd="0" destOrd="0" presId="urn:microsoft.com/office/officeart/2011/layout/CircleProcess"/>
+    <dgm:cxn modelId="{F0216787-280C-4BC0-A5A7-D51F95D20323}" type="presParOf" srcId="{DA1020BA-D60F-44D0-9B23-44599877D7F2}" destId="{2E59B219-1A90-4AC0-B64A-0B4F9CABA952}" srcOrd="13" destOrd="0" presId="urn:microsoft.com/office/officeart/2011/layout/CircleProcess"/>
+    <dgm:cxn modelId="{A98011FD-564B-4D23-BF5D-5AE49BD171B5}" type="presParOf" srcId="{2E59B219-1A90-4AC0-B64A-0B4F9CABA952}" destId="{0A58C365-EA42-4288-9CB1-63C9DB455C19}" srcOrd="0" destOrd="0" presId="urn:microsoft.com/office/officeart/2011/layout/CircleProcess"/>
+    <dgm:cxn modelId="{DD13D6DE-B143-4040-A51E-22E28D6F4501}" type="presParOf" srcId="{DA1020BA-D60F-44D0-9B23-44599877D7F2}" destId="{C2CA6353-3070-4B28-8DA1-84250BC3DB97}" srcOrd="14" destOrd="0" presId="urn:microsoft.com/office/officeart/2011/layout/CircleProcess"/>
+    <dgm:cxn modelId="{662C2A92-3301-4A12-B015-42ACB31FA914}" type="presParOf" srcId="{DA1020BA-D60F-44D0-9B23-44599877D7F2}" destId="{F685D8AE-0EA7-467A-97E9-EC0D08BC5B05}" srcOrd="15" destOrd="0" presId="urn:microsoft.com/office/officeart/2011/layout/CircleProcess"/>
+    <dgm:cxn modelId="{5AEB04A7-B794-43DD-BF93-80C229AD9AEC}" type="presParOf" srcId="{DA1020BA-D60F-44D0-9B23-44599877D7F2}" destId="{C315CD24-9D0F-4610-A6E1-843C60F4B564}" srcOrd="16" destOrd="0" presId="urn:microsoft.com/office/officeart/2011/layout/CircleProcess"/>
+    <dgm:cxn modelId="{F507F8DE-3385-4C2B-AF31-0371E70C3295}" type="presParOf" srcId="{C315CD24-9D0F-4610-A6E1-843C60F4B564}" destId="{99566218-6509-40FD-8D2B-CEAEE4BF75EF}" srcOrd="0" destOrd="0" presId="urn:microsoft.com/office/officeart/2011/layout/CircleProcess"/>
+    <dgm:cxn modelId="{E462F425-146D-42B8-BD88-5422BAA3F5BF}" type="presParOf" srcId="{DA1020BA-D60F-44D0-9B23-44599877D7F2}" destId="{C9ECC29E-CD62-49A9-99B1-FA30A8A60AE6}" srcOrd="17" destOrd="0" presId="urn:microsoft.com/office/officeart/2011/layout/CircleProcess"/>
+    <dgm:cxn modelId="{F288F456-D3B3-451C-BAD8-00C11B1D0D40}" type="presParOf" srcId="{C9ECC29E-CD62-49A9-99B1-FA30A8A60AE6}" destId="{01AB7474-5490-4ABC-A67E-328486B895C3}" srcOrd="0" destOrd="0" presId="urn:microsoft.com/office/officeart/2011/layout/CircleProcess"/>
+    <dgm:cxn modelId="{A46F1552-4AE8-4B59-BA37-D31D9015AE9B}" type="presParOf" srcId="{DA1020BA-D60F-44D0-9B23-44599877D7F2}" destId="{80F09AEE-002F-437B-938B-6907BFC8A914}" srcOrd="18" destOrd="0" presId="urn:microsoft.com/office/officeart/2011/layout/CircleProcess"/>
+    <dgm:cxn modelId="{F9DA3355-C9F6-4B81-A850-A6A04AB6FFB0}" type="presParOf" srcId="{DA1020BA-D60F-44D0-9B23-44599877D7F2}" destId="{69F061DA-50FC-4ED0-BD05-1E351AB7D295}" srcOrd="19" destOrd="0" presId="urn:microsoft.com/office/officeart/2011/layout/CircleProcess"/>
   </dgm:cxnLst>
   <dgm:bg/>
   <dgm:whole/>
@@ -35666,14 +36845,8 @@
 <file path=customXml/itemProps1.xml><?xml version="1.0" encoding="utf-8"?>
 <ds:datastoreItem xmlns:ds="http://schemas.openxmlformats.org/officeDocument/2006/customXml" ds:itemID="{8089EB7B-F10F-4097-BF7D-7B00149D44D4}">
   <ds:schemaRefs>
-    <ds:schemaRef ds:uri="http://www.w3.org/XML/1998/namespace"/>
     <ds:schemaRef ds:uri="http://schemas.microsoft.com/office/2006/metadata/properties"/>
     <ds:schemaRef ds:uri="http://schemas.microsoft.com/office/infopath/2007/PartnerControls"/>
-    <ds:schemaRef ds:uri="http://purl.org/dc/terms/"/>
-    <ds:schemaRef ds:uri="http://purl.org/dc/elements/1.1/"/>
-    <ds:schemaRef ds:uri="http://schemas.openxmlformats.org/package/2006/metadata/core-properties"/>
-    <ds:schemaRef ds:uri="http://schemas.microsoft.com/office/2006/documentManagement/types"/>
-    <ds:schemaRef ds:uri="http://purl.org/dc/dcmitype/"/>
   </ds:schemaRefs>
 </ds:datastoreItem>
 </file>
@@ -35703,7 +36876,7 @@
 </file>
 
 <file path=customXml/itemProps4.xml><?xml version="1.0" encoding="utf-8"?>
-<ds:datastoreItem xmlns:ds="http://schemas.openxmlformats.org/officeDocument/2006/customXml" ds:itemID="{EDE05CCE-3E8A-4FEF-892F-5AD6BC4E4DE4}">
+<ds:datastoreItem xmlns:ds="http://schemas.openxmlformats.org/officeDocument/2006/customXml" ds:itemID="{B7F0CFE5-E6ED-42D4-A851-4A812F45DD8B}">
   <ds:schemaRefs>
     <ds:schemaRef ds:uri="http://schemas.openxmlformats.org/officeDocument/2006/bibliography"/>
   </ds:schemaRefs>

</xml_diff>